<commit_message>
Added Instructions for Desktop Mount
</commit_message>
<xml_diff>
--- a/docpac_05300922/docpac_0530922.docx
+++ b/docpac_05300922/docpac_0530922.docx
@@ -68,7 +68,29 @@
           <w:sz w:val="28"/>
           <w:szCs w:val="28"/>
         </w:rPr>
-        <w:t xml:space="preserve"> 09 22 ] Sept</w:t>
+        <w:t xml:space="preserve"> 09 </w:t>
+      </w:r>
+      <w:proofErr w:type="gramStart"/>
+      <w:r>
+        <w:rPr>
+          <w:rFonts w:ascii="Abadi" w:hAnsi="Abadi"/>
+          <w:b/>
+          <w:i/>
+          <w:sz w:val="28"/>
+          <w:szCs w:val="28"/>
+        </w:rPr>
+        <w:t>22 ]</w:t>
+      </w:r>
+      <w:proofErr w:type="gramEnd"/>
+      <w:r>
+        <w:rPr>
+          <w:rFonts w:ascii="Abadi" w:hAnsi="Abadi"/>
+          <w:b/>
+          <w:i/>
+          <w:sz w:val="28"/>
+          <w:szCs w:val="28"/>
+        </w:rPr>
+        <w:t xml:space="preserve"> Sept</w:t>
       </w:r>
       <w:r>
         <w:rPr>
@@ -439,7 +461,21 @@
               <w:rPr>
                 <w:rFonts w:ascii="Abadi" w:hAnsi="Abadi"/>
               </w:rPr>
-              <w:t xml:space="preserve">Print DocPacs, Sept. </w:t>
+              <w:t xml:space="preserve">Print </w:t>
+            </w:r>
+            <w:proofErr w:type="spellStart"/>
+            <w:r>
+              <w:rPr>
+                <w:rFonts w:ascii="Abadi" w:hAnsi="Abadi"/>
+              </w:rPr>
+              <w:t>DocPacs</w:t>
+            </w:r>
+            <w:proofErr w:type="spellEnd"/>
+            <w:r>
+              <w:rPr>
+                <w:rFonts w:ascii="Abadi" w:hAnsi="Abadi"/>
+              </w:rPr>
+              <w:t xml:space="preserve">, Sept. </w:t>
             </w:r>
             <w:r>
               <w:rPr>
@@ -775,792 +811,11 @@
     </w:tbl>
     <w:p>
       <w:pPr>
-        <w:pStyle w:val="Heading1"/>
-      </w:pPr>
-      <w:r>
-        <w:t>Desktop Mount Installation</w:t>
-      </w:r>
-    </w:p>
-    <w:p>
-      <w:pPr>
-        <w:spacing w:after="0"/>
-        <w:rPr>
-          <w:b/>
-          <w:bCs/>
-          <w:i/>
-          <w:iCs/>
-          <w:sz w:val="20"/>
-          <w:szCs w:val="20"/>
-        </w:rPr>
-      </w:pPr>
-      <w:r>
-        <w:rPr>
-          <w:b/>
-          <w:bCs/>
-          <w:i/>
-          <w:iCs/>
-          <w:sz w:val="20"/>
-          <w:szCs w:val="20"/>
-        </w:rPr>
-        <w:t>Every step of this assignment is critical for classroom safety</w:t>
-      </w:r>
-      <w:r>
-        <w:rPr>
-          <w:b/>
-          <w:bCs/>
-          <w:i/>
-          <w:iCs/>
-          <w:sz w:val="20"/>
-          <w:szCs w:val="20"/>
-        </w:rPr>
-        <w:t>.</w:t>
-      </w:r>
-    </w:p>
-    <w:p>
-      <w:pPr>
-        <w:pStyle w:val="ListParagraph"/>
-        <w:numPr>
-          <w:ilvl w:val="0"/>
-          <w:numId w:val="43"/>
-        </w:numPr>
-        <w:rPr>
-          <w:sz w:val="16"/>
-          <w:szCs w:val="16"/>
-        </w:rPr>
-      </w:pPr>
-      <w:r>
-        <w:rPr>
-          <w:sz w:val="16"/>
-          <w:szCs w:val="16"/>
-        </w:rPr>
-        <w:t>Untie all cables under the desk and clear as much space as you need</w:t>
-      </w:r>
-      <w:r>
-        <w:rPr>
-          <w:sz w:val="16"/>
-          <w:szCs w:val="16"/>
-        </w:rPr>
-        <w:t>. Place the cables out the back of the cable tray.</w:t>
-      </w:r>
-    </w:p>
-    <w:p>
-      <w:pPr>
-        <w:pStyle w:val="ListParagraph"/>
-        <w:numPr>
-          <w:ilvl w:val="0"/>
-          <w:numId w:val="43"/>
-        </w:numPr>
-        <w:rPr>
-          <w:sz w:val="16"/>
-          <w:szCs w:val="16"/>
-        </w:rPr>
-      </w:pPr>
-      <w:r>
-        <w:rPr>
-          <w:sz w:val="16"/>
-          <w:szCs w:val="16"/>
-        </w:rPr>
-        <w:t xml:space="preserve">Remove clamp hardware and replace with </w:t>
-      </w:r>
-      <w:r>
-        <w:rPr>
-          <w:sz w:val="16"/>
-          <w:szCs w:val="16"/>
-        </w:rPr>
-        <w:t>through-hole hardware for clamping the post through the desk hole.</w:t>
-      </w:r>
-    </w:p>
-    <w:p>
-      <w:pPr>
-        <w:pStyle w:val="ListParagraph"/>
-        <w:numPr>
-          <w:ilvl w:val="0"/>
-          <w:numId w:val="43"/>
-        </w:numPr>
-        <w:rPr>
-          <w:sz w:val="16"/>
-          <w:szCs w:val="16"/>
-        </w:rPr>
-      </w:pPr>
-      <w:r>
-        <w:rPr>
-          <w:sz w:val="16"/>
-          <w:szCs w:val="16"/>
-        </w:rPr>
-        <w:t xml:space="preserve">Attach the </w:t>
-      </w:r>
-      <w:r>
-        <w:rPr>
-          <w:sz w:val="16"/>
-          <w:szCs w:val="16"/>
-        </w:rPr>
-        <w:t>rectangular</w:t>
-      </w:r>
-      <w:r>
-        <w:rPr>
-          <w:sz w:val="16"/>
-          <w:szCs w:val="16"/>
-        </w:rPr>
-        <w:t xml:space="preserve"> cable </w:t>
-      </w:r>
-      <w:r>
-        <w:rPr>
-          <w:sz w:val="16"/>
-          <w:szCs w:val="16"/>
-        </w:rPr>
-        <w:t>clips</w:t>
-      </w:r>
-      <w:r>
-        <w:rPr>
-          <w:sz w:val="16"/>
-          <w:szCs w:val="16"/>
-        </w:rPr>
-        <w:t xml:space="preserve"> to the horizontal arms and the round cable </w:t>
-      </w:r>
-      <w:r>
-        <w:rPr>
-          <w:sz w:val="16"/>
-          <w:szCs w:val="16"/>
-        </w:rPr>
-        <w:t>clip to the post.</w:t>
-      </w:r>
-    </w:p>
-    <w:p>
-      <w:pPr>
-        <w:pStyle w:val="ListParagraph"/>
-        <w:numPr>
-          <w:ilvl w:val="0"/>
-          <w:numId w:val="43"/>
-        </w:numPr>
-        <w:rPr>
-          <w:sz w:val="16"/>
-          <w:szCs w:val="16"/>
-        </w:rPr>
-      </w:pPr>
-      <w:r>
-        <w:rPr>
-          <w:sz w:val="16"/>
-          <w:szCs w:val="16"/>
-        </w:rPr>
-        <w:t>Attach the horizontal arms to the post with the clamp adjustment bolt in the rear of the post.</w:t>
-      </w:r>
-    </w:p>
-    <w:p>
-      <w:pPr>
-        <w:pStyle w:val="ListParagraph"/>
-        <w:numPr>
-          <w:ilvl w:val="0"/>
-          <w:numId w:val="43"/>
-        </w:numPr>
-        <w:rPr>
-          <w:sz w:val="16"/>
-          <w:szCs w:val="16"/>
-        </w:rPr>
-      </w:pPr>
-      <w:r>
-        <w:rPr>
-          <w:sz w:val="16"/>
-          <w:szCs w:val="16"/>
-        </w:rPr>
-        <w:t>Loosely clamp the post through the center hole (do not do this step with any monitors or computers attached!)</w:t>
-      </w:r>
-      <w:r>
-        <w:rPr>
-          <w:sz w:val="16"/>
-          <w:szCs w:val="16"/>
-        </w:rPr>
-        <w:t>. The cable notches on the clamp must be in the rear of the desk.</w:t>
-      </w:r>
-    </w:p>
-    <w:p>
-      <w:pPr>
-        <w:pStyle w:val="ListParagraph"/>
-        <w:numPr>
-          <w:ilvl w:val="0"/>
-          <w:numId w:val="43"/>
-        </w:numPr>
-        <w:rPr>
-          <w:sz w:val="16"/>
-          <w:szCs w:val="16"/>
-        </w:rPr>
-      </w:pPr>
-      <w:r>
-        <w:rPr>
-          <w:sz w:val="16"/>
-          <w:szCs w:val="16"/>
-        </w:rPr>
-        <w:t>Run the cables up through the hole and through the cable cla</w:t>
-      </w:r>
-      <w:r>
-        <w:rPr>
-          <w:sz w:val="16"/>
-          <w:szCs w:val="16"/>
-        </w:rPr>
-        <w:t>p</w:t>
-      </w:r>
-      <w:r>
-        <w:rPr>
-          <w:sz w:val="16"/>
-          <w:szCs w:val="16"/>
-        </w:rPr>
-        <w:t>.</w:t>
-      </w:r>
-    </w:p>
-    <w:p>
-      <w:pPr>
-        <w:pStyle w:val="ListParagraph"/>
-        <w:numPr>
-          <w:ilvl w:val="1"/>
-          <w:numId w:val="43"/>
-        </w:numPr>
-        <w:rPr>
-          <w:sz w:val="16"/>
-          <w:szCs w:val="16"/>
-        </w:rPr>
-      </w:pPr>
-      <w:r>
-        <w:rPr>
-          <w:sz w:val="16"/>
-          <w:szCs w:val="16"/>
-        </w:rPr>
-        <w:t xml:space="preserve">Each cable attached to be attached to the PC/Monitor should be long enough </w:t>
-      </w:r>
-      <w:r>
-        <w:rPr>
-          <w:sz w:val="16"/>
-          <w:szCs w:val="16"/>
-        </w:rPr>
-        <w:t xml:space="preserve">from the desk hole, </w:t>
-      </w:r>
-      <w:r>
-        <w:rPr>
-          <w:sz w:val="16"/>
-          <w:szCs w:val="16"/>
-        </w:rPr>
-        <w:t xml:space="preserve">to run </w:t>
-      </w:r>
-      <w:r>
-        <w:rPr>
-          <w:sz w:val="16"/>
-          <w:szCs w:val="16"/>
-        </w:rPr>
-        <w:t>to the top of the post</w:t>
-      </w:r>
-      <w:r>
-        <w:rPr>
-          <w:sz w:val="16"/>
-          <w:szCs w:val="16"/>
-        </w:rPr>
-        <w:t>,</w:t>
-      </w:r>
-      <w:r>
-        <w:rPr>
-          <w:sz w:val="16"/>
-          <w:szCs w:val="16"/>
-        </w:rPr>
-        <w:t xml:space="preserve"> and back down to the desk</w:t>
-      </w:r>
-      <w:r>
-        <w:rPr>
-          <w:sz w:val="16"/>
-          <w:szCs w:val="16"/>
-        </w:rPr>
-        <w:t xml:space="preserve"> hole</w:t>
-      </w:r>
-    </w:p>
-    <w:p>
-      <w:pPr>
-        <w:pStyle w:val="ListParagraph"/>
-        <w:numPr>
-          <w:ilvl w:val="0"/>
-          <w:numId w:val="43"/>
-        </w:numPr>
-        <w:rPr>
-          <w:sz w:val="16"/>
-          <w:szCs w:val="16"/>
-        </w:rPr>
-      </w:pPr>
-      <w:r>
-        <w:rPr>
-          <w:sz w:val="16"/>
-          <w:szCs w:val="16"/>
-        </w:rPr>
-        <w:t>The mouse and keyboard cables must run under the desk into the mouse/keyboard cubby</w:t>
-      </w:r>
-    </w:p>
-    <w:p>
-      <w:pPr>
-        <w:pStyle w:val="ListParagraph"/>
-        <w:numPr>
-          <w:ilvl w:val="0"/>
-          <w:numId w:val="43"/>
-        </w:numPr>
-        <w:rPr>
-          <w:sz w:val="16"/>
-          <w:szCs w:val="16"/>
-        </w:rPr>
-      </w:pPr>
-      <w:r>
-        <w:rPr>
-          <w:sz w:val="16"/>
-          <w:szCs w:val="16"/>
-        </w:rPr>
-        <w:t>Both sides of the DVI/DP cable should be run as per the instructions</w:t>
-      </w:r>
-      <w:r>
-        <w:rPr>
-          <w:sz w:val="16"/>
-          <w:szCs w:val="16"/>
-        </w:rPr>
-        <w:t xml:space="preserve"> in substep (a). The excess should be pulled through the desk hole.</w:t>
-      </w:r>
-    </w:p>
-    <w:p>
-      <w:pPr>
-        <w:pStyle w:val="ListParagraph"/>
-        <w:numPr>
-          <w:ilvl w:val="0"/>
-          <w:numId w:val="43"/>
-        </w:numPr>
-        <w:rPr>
-          <w:sz w:val="16"/>
-          <w:szCs w:val="16"/>
-        </w:rPr>
-      </w:pPr>
-      <w:r>
-        <w:rPr>
-          <w:sz w:val="16"/>
-          <w:szCs w:val="16"/>
-        </w:rPr>
-        <w:t>The Raspberry Pi Power, HDMI, and (if applicable) Ethernet should be the same length, with enough slack to pull the Raspberry Pi to the edge of the top portion of the desk</w:t>
-      </w:r>
-      <w:r>
-        <w:rPr>
-          <w:sz w:val="16"/>
-          <w:szCs w:val="16"/>
-        </w:rPr>
-        <w:t>.</w:t>
-      </w:r>
-    </w:p>
-    <w:p>
-      <w:pPr>
-        <w:pStyle w:val="ListParagraph"/>
-        <w:numPr>
-          <w:ilvl w:val="0"/>
-          <w:numId w:val="43"/>
-        </w:numPr>
-        <w:rPr>
-          <w:sz w:val="16"/>
-          <w:szCs w:val="16"/>
-        </w:rPr>
-      </w:pPr>
-      <w:r>
-        <w:rPr>
-          <w:sz w:val="16"/>
-          <w:szCs w:val="16"/>
-        </w:rPr>
-        <w:t>Temporary zip-tie the cables to the post to avoid losing the slack as you clamp down the post.</w:t>
-      </w:r>
-    </w:p>
-    <w:p>
-      <w:pPr>
-        <w:pStyle w:val="ListParagraph"/>
-        <w:numPr>
-          <w:ilvl w:val="0"/>
-          <w:numId w:val="43"/>
-        </w:numPr>
-        <w:rPr>
-          <w:sz w:val="16"/>
-          <w:szCs w:val="16"/>
-        </w:rPr>
-      </w:pPr>
-      <w:r>
-        <w:rPr>
-          <w:sz w:val="16"/>
-          <w:szCs w:val="16"/>
-        </w:rPr>
-        <w:t>Center the upper and lower clamp pieces over the hole and tighten until the post cannot be moved or twisted by hand.</w:t>
-      </w:r>
-    </w:p>
-    <w:p>
-      <w:pPr>
-        <w:pStyle w:val="ListParagraph"/>
-        <w:numPr>
-          <w:ilvl w:val="0"/>
-          <w:numId w:val="43"/>
-        </w:numPr>
-        <w:rPr>
-          <w:sz w:val="16"/>
-          <w:szCs w:val="16"/>
-        </w:rPr>
-      </w:pPr>
-      <w:r>
-        <w:rPr>
-          <w:sz w:val="16"/>
-          <w:szCs w:val="16"/>
-        </w:rPr>
-        <w:t>Pull out all of the excess cable under the desk into a big loop, and zip tie at the top of the loop to take the slack out of the cables.</w:t>
-      </w:r>
-    </w:p>
-    <w:p>
-      <w:pPr>
-        <w:pStyle w:val="ListParagraph"/>
-        <w:numPr>
-          <w:ilvl w:val="0"/>
-          <w:numId w:val="43"/>
-        </w:numPr>
-        <w:rPr>
-          <w:sz w:val="16"/>
-          <w:szCs w:val="16"/>
-        </w:rPr>
-      </w:pPr>
-      <w:r>
-        <w:rPr>
-          <w:sz w:val="16"/>
-          <w:szCs w:val="16"/>
-        </w:rPr>
-        <w:t>Fold the loop</w:t>
-      </w:r>
-      <w:r>
-        <w:rPr>
-          <w:sz w:val="16"/>
-          <w:szCs w:val="16"/>
-        </w:rPr>
-        <w:t xml:space="preserve"> in half and zip tie the center, and tuck the cable loop into the cable tray neatly.</w:t>
-      </w:r>
-    </w:p>
-    <w:p>
-      <w:pPr>
-        <w:pStyle w:val="ListParagraph"/>
-        <w:numPr>
-          <w:ilvl w:val="0"/>
-          <w:numId w:val="43"/>
-        </w:numPr>
-        <w:rPr>
-          <w:sz w:val="16"/>
-          <w:szCs w:val="16"/>
-        </w:rPr>
-      </w:pPr>
-      <w:r>
-        <w:rPr>
-          <w:sz w:val="16"/>
-          <w:szCs w:val="16"/>
-        </w:rPr>
-        <w:t xml:space="preserve">Place the </w:t>
-      </w:r>
-      <w:r>
-        <w:rPr>
-          <w:sz w:val="16"/>
-          <w:szCs w:val="16"/>
-        </w:rPr>
-        <w:t xml:space="preserve">power strip in the </w:t>
-      </w:r>
-      <w:r>
-        <w:rPr>
-          <w:sz w:val="16"/>
-          <w:szCs w:val="16"/>
-        </w:rPr>
-        <w:t>cable tray neatly so that it cannot fall out.</w:t>
-      </w:r>
-    </w:p>
-    <w:p>
-      <w:pPr>
-        <w:pStyle w:val="ListParagraph"/>
-        <w:numPr>
-          <w:ilvl w:val="0"/>
-          <w:numId w:val="43"/>
-        </w:numPr>
-        <w:rPr>
-          <w:sz w:val="16"/>
-          <w:szCs w:val="16"/>
-        </w:rPr>
-      </w:pPr>
-      <w:r>
-        <w:rPr>
-          <w:sz w:val="16"/>
-          <w:szCs w:val="16"/>
-        </w:rPr>
-        <w:t xml:space="preserve">Attach the PC to the left arm, and the </w:t>
-      </w:r>
-      <w:r>
-        <w:rPr>
-          <w:sz w:val="16"/>
-          <w:szCs w:val="16"/>
-        </w:rPr>
-        <w:t>Monitor on the right arm.</w:t>
-      </w:r>
-    </w:p>
-    <w:p>
-      <w:pPr>
-        <w:pStyle w:val="ListParagraph"/>
-        <w:numPr>
-          <w:ilvl w:val="0"/>
-          <w:numId w:val="43"/>
-        </w:numPr>
-        <w:rPr>
-          <w:sz w:val="16"/>
-          <w:szCs w:val="16"/>
-        </w:rPr>
-      </w:pPr>
-      <w:r>
-        <w:rPr>
-          <w:sz w:val="16"/>
-          <w:szCs w:val="16"/>
-        </w:rPr>
-        <w:t xml:space="preserve">Tighten the </w:t>
-      </w:r>
-      <w:r>
-        <w:rPr>
-          <w:sz w:val="16"/>
-          <w:szCs w:val="16"/>
-        </w:rPr>
-        <w:t xml:space="preserve">vertical hinge where </w:t>
-      </w:r>
-      <w:r>
-        <w:rPr>
-          <w:sz w:val="16"/>
-          <w:szCs w:val="16"/>
-        </w:rPr>
-        <w:t>each</w:t>
-      </w:r>
-      <w:r>
-        <w:rPr>
-          <w:sz w:val="16"/>
-          <w:szCs w:val="16"/>
-        </w:rPr>
-        <w:t xml:space="preserve"> screen attaches to the arms so that it does not droop</w:t>
-      </w:r>
-      <w:r>
-        <w:rPr>
-          <w:sz w:val="16"/>
-          <w:szCs w:val="16"/>
-        </w:rPr>
-        <w:t>, and the screen is perpendicular to the desk.</w:t>
-      </w:r>
-    </w:p>
-    <w:p>
-      <w:pPr>
-        <w:pStyle w:val="ListParagraph"/>
-        <w:numPr>
-          <w:ilvl w:val="0"/>
-          <w:numId w:val="43"/>
-        </w:numPr>
-        <w:rPr>
-          <w:sz w:val="16"/>
-          <w:szCs w:val="16"/>
-        </w:rPr>
-      </w:pPr>
-      <w:r>
-        <w:rPr>
-          <w:sz w:val="16"/>
-          <w:szCs w:val="16"/>
-        </w:rPr>
-        <w:t xml:space="preserve">Adjust the height bolt where the screens are attached to the </w:t>
-      </w:r>
-      <w:r>
-        <w:rPr>
-          <w:sz w:val="16"/>
-          <w:szCs w:val="16"/>
-        </w:rPr>
-        <w:t>arms so that the visible</w:t>
-      </w:r>
-      <w:r>
-        <w:rPr>
-          <w:sz w:val="16"/>
-          <w:szCs w:val="16"/>
-        </w:rPr>
-        <w:t xml:space="preserve"> area of each screen is as level to each other as possible.</w:t>
-      </w:r>
-    </w:p>
-    <w:p>
-      <w:pPr>
-        <w:pStyle w:val="ListParagraph"/>
-        <w:numPr>
-          <w:ilvl w:val="0"/>
-          <w:numId w:val="43"/>
-        </w:numPr>
-        <w:rPr>
-          <w:sz w:val="16"/>
-          <w:szCs w:val="16"/>
-        </w:rPr>
-      </w:pPr>
-      <w:r>
-        <w:rPr>
-          <w:sz w:val="16"/>
-          <w:szCs w:val="16"/>
-        </w:rPr>
-        <w:t xml:space="preserve">Adjust </w:t>
-      </w:r>
-      <w:r>
-        <w:rPr>
-          <w:sz w:val="16"/>
-          <w:szCs w:val="16"/>
-        </w:rPr>
-        <w:t xml:space="preserve">the height of the horizontal arm clamp so that a Raspberry Pi </w:t>
-      </w:r>
-      <w:r>
-        <w:rPr>
-          <w:sz w:val="16"/>
-          <w:szCs w:val="16"/>
-        </w:rPr>
-        <w:t xml:space="preserve">stood </w:t>
-      </w:r>
-      <w:r>
-        <w:rPr>
-          <w:sz w:val="16"/>
-          <w:szCs w:val="16"/>
-        </w:rPr>
-        <w:t xml:space="preserve">on its </w:t>
-      </w:r>
-      <w:r>
-        <w:rPr>
-          <w:sz w:val="16"/>
-          <w:szCs w:val="16"/>
-        </w:rPr>
-        <w:t xml:space="preserve">long </w:t>
-      </w:r>
-      <w:r>
-        <w:rPr>
-          <w:sz w:val="16"/>
-          <w:szCs w:val="16"/>
-        </w:rPr>
-        <w:t xml:space="preserve">edge can just barely fit </w:t>
-      </w:r>
-      <w:r>
-        <w:rPr>
-          <w:sz w:val="16"/>
-          <w:szCs w:val="16"/>
-        </w:rPr>
-        <w:t>under the PC, then tighten the clamp again. The clamp should be just tight enough the clamp cannot be twisted by hand.</w:t>
-      </w:r>
-    </w:p>
-    <w:p>
-      <w:pPr>
-        <w:pStyle w:val="ListParagraph"/>
-        <w:numPr>
-          <w:ilvl w:val="0"/>
-          <w:numId w:val="43"/>
-        </w:numPr>
-        <w:rPr>
-          <w:sz w:val="16"/>
-          <w:szCs w:val="16"/>
-        </w:rPr>
-      </w:pPr>
-      <w:r>
-        <w:rPr>
-          <w:sz w:val="16"/>
-          <w:szCs w:val="16"/>
-        </w:rPr>
-        <w:t xml:space="preserve">Fold the arms </w:t>
-      </w:r>
-      <w:r>
-        <w:rPr>
-          <w:sz w:val="16"/>
-          <w:szCs w:val="16"/>
-        </w:rPr>
-        <w:t xml:space="preserve">back so that the </w:t>
-      </w:r>
-      <w:r>
-        <w:rPr>
-          <w:sz w:val="16"/>
-          <w:szCs w:val="16"/>
-        </w:rPr>
-        <w:t>screen edges are no more than one inch apart and one inch away from the post, folded inward at a very slight “V” shape.</w:t>
-      </w:r>
-    </w:p>
-    <w:p>
-      <w:pPr>
-        <w:pStyle w:val="ListParagraph"/>
-        <w:numPr>
-          <w:ilvl w:val="0"/>
-          <w:numId w:val="43"/>
-        </w:numPr>
-        <w:rPr>
-          <w:sz w:val="16"/>
-          <w:szCs w:val="16"/>
-        </w:rPr>
-      </w:pPr>
-      <w:r>
-        <w:rPr>
-          <w:sz w:val="16"/>
-          <w:szCs w:val="16"/>
-        </w:rPr>
-        <w:t>Put the three Allan wrenches in the circular clip on post</w:t>
-      </w:r>
-      <w:r>
-        <w:rPr>
-          <w:sz w:val="16"/>
-          <w:szCs w:val="16"/>
-        </w:rPr>
-        <w:t>.</w:t>
-      </w:r>
-    </w:p>
-    <w:p>
-      <w:pPr>
-        <w:pStyle w:val="ListParagraph"/>
-        <w:numPr>
-          <w:ilvl w:val="0"/>
-          <w:numId w:val="43"/>
-        </w:numPr>
-        <w:rPr>
-          <w:sz w:val="16"/>
-          <w:szCs w:val="16"/>
-        </w:rPr>
-      </w:pPr>
-      <w:r>
-        <w:rPr>
-          <w:sz w:val="16"/>
-          <w:szCs w:val="16"/>
-        </w:rPr>
-        <w:t xml:space="preserve">Put all extra screws and hardware in a zippy bag and </w:t>
-      </w:r>
-      <w:r>
-        <w:rPr>
-          <w:sz w:val="16"/>
-          <w:szCs w:val="16"/>
-        </w:rPr>
-        <w:t>tape to the back of the post.</w:t>
-      </w:r>
-    </w:p>
-    <w:p>
-      <w:pPr>
-        <w:pStyle w:val="ListParagraph"/>
-        <w:numPr>
-          <w:ilvl w:val="0"/>
-          <w:numId w:val="43"/>
-        </w:numPr>
-        <w:rPr>
-          <w:sz w:val="20"/>
-          <w:szCs w:val="20"/>
-        </w:rPr>
-      </w:pPr>
-      <w:r>
-        <w:rPr>
-          <w:sz w:val="16"/>
-          <w:szCs w:val="16"/>
-        </w:rPr>
-        <w:t>Put all extra monitor stands and large hardware on the table in the back of the class.</w:t>
-      </w:r>
-    </w:p>
-    <w:p>
-      <w:pPr>
-        <w:pStyle w:val="ListParagraph"/>
-        <w:numPr>
-          <w:ilvl w:val="0"/>
-          <w:numId w:val="43"/>
-        </w:numPr>
         <w:rPr>
           <w:sz w:val="18"/>
           <w:szCs w:val="18"/>
         </w:rPr>
       </w:pPr>
-      <w:r>
-        <w:rPr>
-          <w:sz w:val="16"/>
-          <w:szCs w:val="16"/>
-        </w:rPr>
-        <w:t>Put the Raspberry Pi back neatly.</w:t>
-      </w:r>
       <w:r>
         <w:br w:type="page"/>
       </w:r>
@@ -1581,9 +836,11 @@
       <w:r>
         <w:t>You must contribute for the csmith1188/</w:t>
       </w:r>
+      <w:proofErr w:type="spellStart"/>
       <w:r>
         <w:t>formbar</w:t>
       </w:r>
+      <w:proofErr w:type="spellEnd"/>
       <w:r>
         <w:t xml:space="preserve"> and document </w:t>
       </w:r>
@@ -1594,7 +851,15 @@
         <w:t xml:space="preserve"> cont</w:t>
       </w:r>
       <w:r>
-        <w:t>ribution. A contribution is considered to be:</w:t>
+        <w:t xml:space="preserve">ribution. A contribution </w:t>
+      </w:r>
+      <w:proofErr w:type="gramStart"/>
+      <w:r>
+        <w:t>is considered to be</w:t>
+      </w:r>
+      <w:proofErr w:type="gramEnd"/>
+      <w:r>
+        <w:t>:</w:t>
       </w:r>
     </w:p>
     <w:p>
@@ -1605,8 +870,21 @@
           <w:numId w:val="41"/>
         </w:numPr>
       </w:pPr>
+      <w:proofErr w:type="gramStart"/>
       <w:r>
-        <w:t>Serious contribution to a issue, discussions, or documentation</w:t>
+        <w:t>Serious</w:t>
+      </w:r>
+      <w:proofErr w:type="gramEnd"/>
+      <w:r>
+        <w:t xml:space="preserve"> contribution to </w:t>
+      </w:r>
+      <w:proofErr w:type="spellStart"/>
+      <w:r>
+        <w:t>a</w:t>
+      </w:r>
+      <w:proofErr w:type="spellEnd"/>
+      <w:r>
+        <w:t xml:space="preserve"> issue, discussions, or documentation</w:t>
       </w:r>
     </w:p>
     <w:p>
@@ -2519,7 +1797,21 @@
               <w:rPr>
                 <w:rFonts w:ascii="Abadi" w:hAnsi="Abadi"/>
               </w:rPr>
-              <w:t>You performed as well as can be expected for this class. You show a complete understanding and made no mistakes. You have mastered the subject.</w:t>
+              <w:t xml:space="preserve">You performed as well as can be expected for this class. You show a complete understanding and </w:t>
+            </w:r>
+            <w:proofErr w:type="gramStart"/>
+            <w:r>
+              <w:rPr>
+                <w:rFonts w:ascii="Abadi" w:hAnsi="Abadi"/>
+              </w:rPr>
+              <w:t>made</w:t>
+            </w:r>
+            <w:proofErr w:type="gramEnd"/>
+            <w:r>
+              <w:rPr>
+                <w:rFonts w:ascii="Abadi" w:hAnsi="Abadi"/>
+              </w:rPr>
+              <w:t xml:space="preserve"> no mistakes. You have mastered the subject.</w:t>
             </w:r>
           </w:p>
         </w:tc>
@@ -2678,7 +1970,21 @@
               <w:rPr>
                 <w:rFonts w:ascii="Abadi" w:hAnsi="Abadi"/>
               </w:rPr>
-              <w:t>Assignment is incomplete but/or you showed that you understand at least the fundamentals of the subject. Assignment is low effort. Serious need of remediation.</w:t>
+              <w:t xml:space="preserve">Assignment is incomplete but/or you showed that you understand at least the fundamentals of the subject. Assignment is low effort. </w:t>
+            </w:r>
+            <w:proofErr w:type="gramStart"/>
+            <w:r>
+              <w:rPr>
+                <w:rFonts w:ascii="Abadi" w:hAnsi="Abadi"/>
+              </w:rPr>
+              <w:t>Serious</w:t>
+            </w:r>
+            <w:proofErr w:type="gramEnd"/>
+            <w:r>
+              <w:rPr>
+                <w:rFonts w:ascii="Abadi" w:hAnsi="Abadi"/>
+              </w:rPr>
+              <w:t xml:space="preserve"> need of remediation.</w:t>
             </w:r>
           </w:p>
         </w:tc>
@@ -9007,25 +8313,6 @@
 </file>
 
 <file path=customXml/item1.xml><?xml version="1.0" encoding="utf-8"?>
-<b:Sources xmlns:b="http://schemas.openxmlformats.org/officeDocument/2006/bibliography" xmlns="http://schemas.openxmlformats.org/officeDocument/2006/bibliography" SelectedStyle="\APASixthEditionOfficeOnline.xsl" StyleName="APA" Version="6"/>
-</file>
-
-<file path=customXml/item2.xml><?xml version="1.0" encoding="utf-8"?>
-<?mso-contentType ?>
-<FormTemplates xmlns="http://schemas.microsoft.com/sharepoint/v3/contenttype/forms">
-  <Display>DocumentLibraryForm</Display>
-  <Edit>DocumentLibraryForm</Edit>
-  <New>DocumentLibraryForm</New>
-</FormTemplates>
-</file>
-
-<file path=customXml/item3.xml><?xml version="1.0" encoding="utf-8"?>
-<p:properties xmlns:p="http://schemas.microsoft.com/office/2006/metadata/properties" xmlns:xsi="http://www.w3.org/2001/XMLSchema-instance" xmlns:pc="http://schemas.microsoft.com/office/infopath/2007/PartnerControls">
-  <documentManagement/>
-</p:properties>
-</file>
-
-<file path=customXml/item4.xml><?xml version="1.0" encoding="utf-8"?>
 <ct:contentTypeSchema xmlns:ct="http://schemas.microsoft.com/office/2006/metadata/contentType" xmlns:ma="http://schemas.microsoft.com/office/2006/metadata/properties/metaAttributes" ct:_="" ma:_="" ma:contentTypeName="Document" ma:contentTypeID="0x010100ABA223F759147049B9D8A25DED07DD24" ma:contentTypeVersion="14" ma:contentTypeDescription="Create a new document." ma:contentTypeScope="" ma:versionID="754cccfe17833f4d06e0267dc9c12ab7">
   <xsd:schema xmlns:xsd="http://www.w3.org/2001/XMLSchema" xmlns:xs="http://www.w3.org/2001/XMLSchema" xmlns:p="http://schemas.microsoft.com/office/2006/metadata/properties" xmlns:ns3="cc9255bc-4d99-4f42-bba5-857cbcc6e725" xmlns:ns4="fc2bff61-6a31-4c51-9f32-b9bba46405e5" targetNamespace="http://schemas.microsoft.com/office/2006/metadata/properties" ma:root="true" ma:fieldsID="e32414dc8724dfdc561355c14801bc84" ns3:_="" ns4:_="">
     <xsd:import namespace="cc9255bc-4d99-4f42-bba5-857cbcc6e725"/>
@@ -9254,32 +8541,26 @@
 </ct:contentTypeSchema>
 </file>
 
-<file path=customXml/itemProps1.xml><?xml version="1.0" encoding="utf-8"?>
-<ds:datastoreItem xmlns:ds="http://schemas.openxmlformats.org/officeDocument/2006/customXml" ds:itemID="{B748EA4E-3F77-4290-A845-D58358E47066}">
-  <ds:schemaRefs>
-    <ds:schemaRef ds:uri="http://schemas.openxmlformats.org/officeDocument/2006/bibliography"/>
-  </ds:schemaRefs>
-</ds:datastoreItem>
+<file path=customXml/item2.xml><?xml version="1.0" encoding="utf-8"?>
+<p:properties xmlns:p="http://schemas.microsoft.com/office/2006/metadata/properties" xmlns:xsi="http://www.w3.org/2001/XMLSchema-instance" xmlns:pc="http://schemas.microsoft.com/office/infopath/2007/PartnerControls">
+  <documentManagement/>
+</p:properties>
 </file>
 
-<file path=customXml/itemProps2.xml><?xml version="1.0" encoding="utf-8"?>
-<ds:datastoreItem xmlns:ds="http://schemas.openxmlformats.org/officeDocument/2006/customXml" ds:itemID="{7BFD71E4-33D5-445D-9CFC-21F1C7989C0E}">
-  <ds:schemaRefs>
-    <ds:schemaRef ds:uri="http://schemas.microsoft.com/sharepoint/v3/contenttype/forms"/>
-  </ds:schemaRefs>
-</ds:datastoreItem>
+<file path=customXml/item3.xml><?xml version="1.0" encoding="utf-8"?>
+<?mso-contentType ?>
+<FormTemplates xmlns="http://schemas.microsoft.com/sharepoint/v3/contenttype/forms">
+  <Display>DocumentLibraryForm</Display>
+  <Edit>DocumentLibraryForm</Edit>
+  <New>DocumentLibraryForm</New>
+</FormTemplates>
 </file>
 
-<file path=customXml/itemProps3.xml><?xml version="1.0" encoding="utf-8"?>
-<ds:datastoreItem xmlns:ds="http://schemas.openxmlformats.org/officeDocument/2006/customXml" ds:itemID="{1A5F5AF1-B05B-4704-B970-F66948F444EC}">
-  <ds:schemaRefs>
-    <ds:schemaRef ds:uri="http://schemas.microsoft.com/office/2006/metadata/properties"/>
-    <ds:schemaRef ds:uri="http://schemas.microsoft.com/office/infopath/2007/PartnerControls"/>
-  </ds:schemaRefs>
-</ds:datastoreItem>
+<file path=customXml/item4.xml><?xml version="1.0" encoding="utf-8"?>
+<b:Sources xmlns:b="http://schemas.openxmlformats.org/officeDocument/2006/bibliography" xmlns="http://schemas.openxmlformats.org/officeDocument/2006/bibliography" SelectedStyle="\APASixthEditionOfficeOnline.xsl" StyleName="APA" Version="6"/>
 </file>
 
-<file path=customXml/itemProps4.xml><?xml version="1.0" encoding="utf-8"?>
+<file path=customXml/itemProps1.xml><?xml version="1.0" encoding="utf-8"?>
 <ds:datastoreItem xmlns:ds="http://schemas.openxmlformats.org/officeDocument/2006/customXml" ds:itemID="{DDA83A75-2CCD-4D1B-9315-5B4B38A21415}">
   <ds:schemaRefs>
     <ds:schemaRef ds:uri="http://schemas.microsoft.com/office/2006/metadata/contentType"/>
@@ -9296,4 +8577,29 @@
     <ds:schemaRef ds:uri="http://schemas.microsoft.com/internal/obd"/>
   </ds:schemaRefs>
 </ds:datastoreItem>
+</file>
+
+<file path=customXml/itemProps2.xml><?xml version="1.0" encoding="utf-8"?>
+<ds:datastoreItem xmlns:ds="http://schemas.openxmlformats.org/officeDocument/2006/customXml" ds:itemID="{1A5F5AF1-B05B-4704-B970-F66948F444EC}">
+  <ds:schemaRefs>
+    <ds:schemaRef ds:uri="http://schemas.microsoft.com/office/2006/metadata/properties"/>
+    <ds:schemaRef ds:uri="http://schemas.microsoft.com/office/infopath/2007/PartnerControls"/>
+  </ds:schemaRefs>
+</ds:datastoreItem>
+</file>
+
+<file path=customXml/itemProps3.xml><?xml version="1.0" encoding="utf-8"?>
+<ds:datastoreItem xmlns:ds="http://schemas.openxmlformats.org/officeDocument/2006/customXml" ds:itemID="{7BFD71E4-33D5-445D-9CFC-21F1C7989C0E}">
+  <ds:schemaRefs>
+    <ds:schemaRef ds:uri="http://schemas.microsoft.com/sharepoint/v3/contenttype/forms"/>
+  </ds:schemaRefs>
+</ds:datastoreItem>
+</file>
+
+<file path=customXml/itemProps4.xml><?xml version="1.0" encoding="utf-8"?>
+<ds:datastoreItem xmlns:ds="http://schemas.openxmlformats.org/officeDocument/2006/customXml" ds:itemID="{B748EA4E-3F77-4290-A845-D58358E47066}">
+  <ds:schemaRefs>
+    <ds:schemaRef ds:uri="http://schemas.openxmlformats.org/officeDocument/2006/bibliography"/>
+  </ds:schemaRefs>
+</ds:datastoreItem>
 </file>
</xml_diff>

<commit_message>
Finished button masher project
</commit_message>
<xml_diff>
--- a/docpac_05300922/docpac_0530922.docx
+++ b/docpac_05300922/docpac_0530922.docx
@@ -539,7 +539,21 @@
               <w:rPr>
                 <w:rFonts w:ascii="Abadi" w:hAnsi="Abadi"/>
               </w:rPr>
-              <w:t xml:space="preserve">Print DocPacs, Sept. </w:t>
+              <w:t xml:space="preserve">Print </w:t>
+            </w:r>
+            <w:proofErr w:type="spellStart"/>
+            <w:r>
+              <w:rPr>
+                <w:rFonts w:ascii="Abadi" w:hAnsi="Abadi"/>
+              </w:rPr>
+              <w:t>DocPacs</w:t>
+            </w:r>
+            <w:proofErr w:type="spellEnd"/>
+            <w:r>
+              <w:rPr>
+                <w:rFonts w:ascii="Abadi" w:hAnsi="Abadi"/>
+              </w:rPr>
+              <w:t xml:space="preserve">, Sept. </w:t>
             </w:r>
             <w:r>
               <w:rPr>
@@ -705,7 +719,7 @@
               <w:rPr>
                 <w:rFonts w:ascii="Abadi" w:hAnsi="Abadi"/>
               </w:rPr>
-              <w:t>Desktop Mount Installation</w:t>
+              <w:t>[J] Pseudocode Practice</w:t>
             </w:r>
           </w:p>
           <w:p>
@@ -724,6 +738,44 @@
               <w:rPr>
                 <w:rFonts w:ascii="Abadi" w:hAnsi="Abadi"/>
               </w:rPr>
+              <w:t>[J] Button Masher Game</w:t>
+            </w:r>
+          </w:p>
+          <w:p>
+            <w:pPr>
+              <w:pStyle w:val="ListParagraph"/>
+              <w:numPr>
+                <w:ilvl w:val="0"/>
+                <w:numId w:val="39"/>
+              </w:numPr>
+              <w:ind w:right="240"/>
+              <w:rPr>
+                <w:rFonts w:ascii="Abadi" w:hAnsi="Abadi"/>
+              </w:rPr>
+            </w:pPr>
+            <w:r>
+              <w:rPr>
+                <w:rFonts w:ascii="Abadi" w:hAnsi="Abadi"/>
+              </w:rPr>
+              <w:t>Desktop Mount Installation</w:t>
+            </w:r>
+          </w:p>
+          <w:p>
+            <w:pPr>
+              <w:pStyle w:val="ListParagraph"/>
+              <w:numPr>
+                <w:ilvl w:val="0"/>
+                <w:numId w:val="39"/>
+              </w:numPr>
+              <w:ind w:right="240"/>
+              <w:rPr>
+                <w:rFonts w:ascii="Abadi" w:hAnsi="Abadi"/>
+              </w:rPr>
+            </w:pPr>
+            <w:r>
+              <w:rPr>
+                <w:rFonts w:ascii="Abadi" w:hAnsi="Abadi"/>
+              </w:rPr>
               <w:t>Reflection</w:t>
             </w:r>
           </w:p>
@@ -771,6 +823,63 @@
                 <w:rFonts w:ascii="Abadi" w:hAnsi="Abadi"/>
               </w:rPr>
               <w:t>Weekly Contribution</w:t>
+            </w:r>
+          </w:p>
+          <w:p>
+            <w:pPr>
+              <w:pStyle w:val="ListParagraph"/>
+              <w:numPr>
+                <w:ilvl w:val="0"/>
+                <w:numId w:val="37"/>
+              </w:numPr>
+              <w:ind w:right="240"/>
+              <w:rPr>
+                <w:rFonts w:ascii="Abadi" w:hAnsi="Abadi"/>
+              </w:rPr>
+            </w:pPr>
+            <w:r>
+              <w:rPr>
+                <w:rFonts w:ascii="Abadi" w:hAnsi="Abadi"/>
+              </w:rPr>
+              <w:t>Desktop Mount Installation</w:t>
+            </w:r>
+          </w:p>
+          <w:p>
+            <w:pPr>
+              <w:pStyle w:val="ListParagraph"/>
+              <w:numPr>
+                <w:ilvl w:val="0"/>
+                <w:numId w:val="37"/>
+              </w:numPr>
+              <w:ind w:right="240"/>
+              <w:rPr>
+                <w:rFonts w:ascii="Abadi" w:hAnsi="Abadi"/>
+              </w:rPr>
+            </w:pPr>
+            <w:r>
+              <w:rPr>
+                <w:rFonts w:ascii="Abadi" w:hAnsi="Abadi"/>
+              </w:rPr>
+              <w:t>[J] Pseudocode Practice</w:t>
+            </w:r>
+          </w:p>
+          <w:p>
+            <w:pPr>
+              <w:pStyle w:val="ListParagraph"/>
+              <w:numPr>
+                <w:ilvl w:val="0"/>
+                <w:numId w:val="37"/>
+              </w:numPr>
+              <w:ind w:right="240"/>
+              <w:rPr>
+                <w:rFonts w:ascii="Abadi" w:hAnsi="Abadi"/>
+              </w:rPr>
+            </w:pPr>
+            <w:r>
+              <w:rPr>
+                <w:rFonts w:ascii="Abadi" w:hAnsi="Abadi"/>
+              </w:rPr>
+              <w:t>[J] Button Masher Game</w:t>
             </w:r>
           </w:p>
           <w:p>
@@ -1006,9 +1115,11 @@
       <w:r>
         <w:t>You must contribute for the csmith1188/</w:t>
       </w:r>
+      <w:proofErr w:type="spellStart"/>
       <w:r>
         <w:t>formbar</w:t>
       </w:r>
+      <w:proofErr w:type="spellEnd"/>
       <w:r>
         <w:t xml:space="preserve"> and document </w:t>
       </w:r>
@@ -1031,7 +1142,15 @@
         </w:numPr>
       </w:pPr>
       <w:r>
-        <w:t>Serious contribution to a issue, discussions, or documentation</w:t>
+        <w:t xml:space="preserve">Serious contribution to </w:t>
+      </w:r>
+      <w:proofErr w:type="spellStart"/>
+      <w:r>
+        <w:t>a</w:t>
+      </w:r>
+      <w:proofErr w:type="spellEnd"/>
+      <w:r>
+        <w:t xml:space="preserve"> issue, discussions, or documentation</w:t>
       </w:r>
     </w:p>
     <w:p>
@@ -1731,7 +1850,7 @@
           <w:rFonts w:ascii="Abadi" w:hAnsi="Abadi"/>
           <w:b/>
         </w:rPr>
-        <w:t>How do you think they way you treat your workspace affects others in the school?</w:t>
+        <w:t>How do you think the way you treat your workspace affects others in the school?</w:t>
       </w:r>
     </w:p>
     <w:tbl>
@@ -9709,10 +9828,21 @@
 </file>
 
 <file path=customXml/item1.xml><?xml version="1.0" encoding="utf-8"?>
-<b:Sources xmlns:b="http://schemas.openxmlformats.org/officeDocument/2006/bibliography" xmlns="http://schemas.openxmlformats.org/officeDocument/2006/bibliography" SelectedStyle="\APASixthEditionOfficeOnline.xsl" StyleName="APA" Version="6"/>
+<?mso-contentType ?>
+<FormTemplates xmlns="http://schemas.microsoft.com/sharepoint/v3/contenttype/forms">
+  <Display>DocumentLibraryForm</Display>
+  <Edit>DocumentLibraryForm</Edit>
+  <New>DocumentLibraryForm</New>
+</FormTemplates>
 </file>
 
 <file path=customXml/item2.xml><?xml version="1.0" encoding="utf-8"?>
+<p:properties xmlns:p="http://schemas.microsoft.com/office/2006/metadata/properties" xmlns:xsi="http://www.w3.org/2001/XMLSchema-instance" xmlns:pc="http://schemas.microsoft.com/office/infopath/2007/PartnerControls">
+  <documentManagement/>
+</p:properties>
+</file>
+
+<file path=customXml/item3.xml><?xml version="1.0" encoding="utf-8"?>
 <ct:contentTypeSchema xmlns:ct="http://schemas.microsoft.com/office/2006/metadata/contentType" xmlns:ma="http://schemas.microsoft.com/office/2006/metadata/properties/metaAttributes" ct:_="" ma:_="" ma:contentTypeName="Document" ma:contentTypeID="0x010100ABA223F759147049B9D8A25DED07DD24" ma:contentTypeVersion="14" ma:contentTypeDescription="Create a new document." ma:contentTypeScope="" ma:versionID="754cccfe17833f4d06e0267dc9c12ab7">
   <xsd:schema xmlns:xsd="http://www.w3.org/2001/XMLSchema" xmlns:xs="http://www.w3.org/2001/XMLSchema" xmlns:p="http://schemas.microsoft.com/office/2006/metadata/properties" xmlns:ns3="cc9255bc-4d99-4f42-bba5-857cbcc6e725" xmlns:ns4="fc2bff61-6a31-4c51-9f32-b9bba46405e5" targetNamespace="http://schemas.microsoft.com/office/2006/metadata/properties" ma:root="true" ma:fieldsID="e32414dc8724dfdc561355c14801bc84" ns3:_="" ns4:_="">
     <xsd:import namespace="cc9255bc-4d99-4f42-bba5-857cbcc6e725"/>
@@ -9941,30 +10071,36 @@
 </ct:contentTypeSchema>
 </file>
 
-<file path=customXml/item3.xml><?xml version="1.0" encoding="utf-8"?>
-<p:properties xmlns:p="http://schemas.microsoft.com/office/2006/metadata/properties" xmlns:xsi="http://www.w3.org/2001/XMLSchema-instance" xmlns:pc="http://schemas.microsoft.com/office/infopath/2007/PartnerControls">
-  <documentManagement/>
-</p:properties>
-</file>
-
 <file path=customXml/item4.xml><?xml version="1.0" encoding="utf-8"?>
-<?mso-contentType ?>
-<FormTemplates xmlns="http://schemas.microsoft.com/sharepoint/v3/contenttype/forms">
-  <Display>DocumentLibraryForm</Display>
-  <Edit>DocumentLibraryForm</Edit>
-  <New>DocumentLibraryForm</New>
-</FormTemplates>
+<b:Sources xmlns:b="http://schemas.openxmlformats.org/officeDocument/2006/bibliography" xmlns="http://schemas.openxmlformats.org/officeDocument/2006/bibliography" SelectedStyle="\APASixthEditionOfficeOnline.xsl" StyleName="APA" Version="6"/>
 </file>
 
 <file path=customXml/itemProps1.xml><?xml version="1.0" encoding="utf-8"?>
-<ds:datastoreItem xmlns:ds="http://schemas.openxmlformats.org/officeDocument/2006/customXml" ds:itemID="{CB376B66-D246-4963-8427-812E7069A3B8}">
+<ds:datastoreItem xmlns:ds="http://schemas.openxmlformats.org/officeDocument/2006/customXml" ds:itemID="{7BFD71E4-33D5-445D-9CFC-21F1C7989C0E}">
   <ds:schemaRefs>
-    <ds:schemaRef ds:uri="http://schemas.openxmlformats.org/officeDocument/2006/bibliography"/>
+    <ds:schemaRef ds:uri="http://schemas.microsoft.com/sharepoint/v3/contenttype/forms"/>
   </ds:schemaRefs>
 </ds:datastoreItem>
 </file>
 
 <file path=customXml/itemProps2.xml><?xml version="1.0" encoding="utf-8"?>
+<ds:datastoreItem xmlns:ds="http://schemas.openxmlformats.org/officeDocument/2006/customXml" ds:itemID="{1A5F5AF1-B05B-4704-B970-F66948F444EC}">
+  <ds:schemaRefs>
+    <ds:schemaRef ds:uri="http://schemas.microsoft.com/office/2006/documentManagement/types"/>
+    <ds:schemaRef ds:uri="http://schemas.microsoft.com/office/2006/metadata/properties"/>
+    <ds:schemaRef ds:uri="fc2bff61-6a31-4c51-9f32-b9bba46405e5"/>
+    <ds:schemaRef ds:uri="http://www.w3.org/XML/1998/namespace"/>
+    <ds:schemaRef ds:uri="http://purl.org/dc/elements/1.1/"/>
+    <ds:schemaRef ds:uri="http://purl.org/dc/terms/"/>
+    <ds:schemaRef ds:uri="http://purl.org/dc/dcmitype/"/>
+    <ds:schemaRef ds:uri="http://schemas.microsoft.com/office/infopath/2007/PartnerControls"/>
+    <ds:schemaRef ds:uri="http://schemas.openxmlformats.org/package/2006/metadata/core-properties"/>
+    <ds:schemaRef ds:uri="cc9255bc-4d99-4f42-bba5-857cbcc6e725"/>
+  </ds:schemaRefs>
+</ds:datastoreItem>
+</file>
+
+<file path=customXml/itemProps3.xml><?xml version="1.0" encoding="utf-8"?>
 <ds:datastoreItem xmlns:ds="http://schemas.openxmlformats.org/officeDocument/2006/customXml" ds:itemID="{DDA83A75-2CCD-4D1B-9315-5B4B38A21415}">
   <ds:schemaRefs>
     <ds:schemaRef ds:uri="http://schemas.microsoft.com/office/2006/metadata/contentType"/>
@@ -9983,27 +10119,10 @@
 </ds:datastoreItem>
 </file>
 
-<file path=customXml/itemProps3.xml><?xml version="1.0" encoding="utf-8"?>
-<ds:datastoreItem xmlns:ds="http://schemas.openxmlformats.org/officeDocument/2006/customXml" ds:itemID="{1A5F5AF1-B05B-4704-B970-F66948F444EC}">
+<file path=customXml/itemProps4.xml><?xml version="1.0" encoding="utf-8"?>
+<ds:datastoreItem xmlns:ds="http://schemas.openxmlformats.org/officeDocument/2006/customXml" ds:itemID="{CB376B66-D246-4963-8427-812E7069A3B8}">
   <ds:schemaRefs>
-    <ds:schemaRef ds:uri="http://schemas.microsoft.com/office/2006/documentManagement/types"/>
-    <ds:schemaRef ds:uri="http://schemas.microsoft.com/office/2006/metadata/properties"/>
-    <ds:schemaRef ds:uri="fc2bff61-6a31-4c51-9f32-b9bba46405e5"/>
-    <ds:schemaRef ds:uri="http://www.w3.org/XML/1998/namespace"/>
-    <ds:schemaRef ds:uri="http://purl.org/dc/elements/1.1/"/>
-    <ds:schemaRef ds:uri="http://purl.org/dc/terms/"/>
-    <ds:schemaRef ds:uri="http://purl.org/dc/dcmitype/"/>
-    <ds:schemaRef ds:uri="http://schemas.microsoft.com/office/infopath/2007/PartnerControls"/>
-    <ds:schemaRef ds:uri="http://schemas.openxmlformats.org/package/2006/metadata/core-properties"/>
-    <ds:schemaRef ds:uri="cc9255bc-4d99-4f42-bba5-857cbcc6e725"/>
-  </ds:schemaRefs>
-</ds:datastoreItem>
-</file>
-
-<file path=customXml/itemProps4.xml><?xml version="1.0" encoding="utf-8"?>
-<ds:datastoreItem xmlns:ds="http://schemas.openxmlformats.org/officeDocument/2006/customXml" ds:itemID="{7BFD71E4-33D5-445D-9CFC-21F1C7989C0E}">
-  <ds:schemaRefs>
-    <ds:schemaRef ds:uri="http://schemas.microsoft.com/sharepoint/v3/contenttype/forms"/>
+    <ds:schemaRef ds:uri="http://schemas.openxmlformats.org/officeDocument/2006/bibliography"/>
   </ds:schemaRefs>
 </ds:datastoreItem>
 </file>
</xml_diff>

<commit_message>
Made direction change randomly
</commit_message>
<xml_diff>
--- a/docpac_05300922/docpac_0530922.docx
+++ b/docpac_05300922/docpac_0530922.docx
@@ -1,6 +1,6 @@
 
 <file path=word/document.xml><?xml version="1.0" encoding="utf-8"?>
-<w:document xmlns:wpc="http://schemas.microsoft.com/office/word/2010/wordprocessingCanvas" xmlns:cx="http://schemas.microsoft.com/office/drawing/2014/chartex" xmlns:cx1="http://schemas.microsoft.com/office/drawing/2015/9/8/chartex" xmlns:cx2="http://schemas.microsoft.com/office/drawing/2015/10/21/chartex" xmlns:cx3="http://schemas.microsoft.com/office/drawing/2016/5/9/chartex" xmlns:cx4="http://schemas.microsoft.com/office/drawing/2016/5/10/chartex" xmlns:cx5="http://schemas.microsoft.com/office/drawing/2016/5/11/chartex" xmlns:cx6="http://schemas.microsoft.com/office/drawing/2016/5/12/chartex" xmlns:cx7="http://schemas.microsoft.com/office/drawing/2016/5/13/chartex" xmlns:cx8="http://schemas.microsoft.com/office/drawing/2016/5/14/chartex" xmlns:mc="http://schemas.openxmlformats.org/markup-compatibility/2006" xmlns:aink="http://schemas.microsoft.com/office/drawing/2016/ink" xmlns:am3d="http://schemas.microsoft.com/office/drawing/2017/model3d" xmlns:o="urn:schemas-microsoft-com:office:office" xmlns:oel="http://schemas.microsoft.com/office/2019/extlst" xmlns:r="http://schemas.openxmlformats.org/officeDocument/2006/relationships" xmlns:m="http://schemas.openxmlformats.org/officeDocument/2006/math" xmlns:v="urn:schemas-microsoft-com:vml" xmlns:wp14="http://schemas.microsoft.com/office/word/2010/wordprocessingDrawing" xmlns:wp="http://schemas.openxmlformats.org/drawingml/2006/wordprocessingDrawing" xmlns:w10="urn:schemas-microsoft-com:office:word" xmlns:w="http://schemas.openxmlformats.org/wordprocessingml/2006/main" xmlns:w14="http://schemas.microsoft.com/office/word/2010/wordml" xmlns:w15="http://schemas.microsoft.com/office/word/2012/wordml" xmlns:w16cex="http://schemas.microsoft.com/office/word/2018/wordml/cex" xmlns:w16cid="http://schemas.microsoft.com/office/word/2016/wordml/cid" xmlns:w16="http://schemas.microsoft.com/office/word/2018/wordml" xmlns:w16sdtdh="http://schemas.microsoft.com/office/word/2020/wordml/sdtdatahash" xmlns:w16se="http://schemas.microsoft.com/office/word/2015/wordml/symex" xmlns:wpg="http://schemas.microsoft.com/office/word/2010/wordprocessingGroup" xmlns:wpi="http://schemas.microsoft.com/office/word/2010/wordprocessingInk" xmlns:wne="http://schemas.microsoft.com/office/word/2006/wordml" xmlns:wps="http://schemas.microsoft.com/office/word/2010/wordprocessingShape" mc:Ignorable="w14 w15 w16se w16cid w16 w16cex w16sdtdh wp14">
+<w:document xmlns:wpc="http://schemas.microsoft.com/office/word/2010/wordprocessingCanvas" xmlns:cx="http://schemas.microsoft.com/office/drawing/2014/chartex" xmlns:cx1="http://schemas.microsoft.com/office/drawing/2015/9/8/chartex" xmlns:cx2="http://schemas.microsoft.com/office/drawing/2015/10/21/chartex" xmlns:cx3="http://schemas.microsoft.com/office/drawing/2016/5/9/chartex" xmlns:cx4="http://schemas.microsoft.com/office/drawing/2016/5/10/chartex" xmlns:cx5="http://schemas.microsoft.com/office/drawing/2016/5/11/chartex" xmlns:cx6="http://schemas.microsoft.com/office/drawing/2016/5/12/chartex" xmlns:cx7="http://schemas.microsoft.com/office/drawing/2016/5/13/chartex" xmlns:cx8="http://schemas.microsoft.com/office/drawing/2016/5/14/chartex" xmlns:mc="http://schemas.openxmlformats.org/markup-compatibility/2006" xmlns:aink="http://schemas.microsoft.com/office/drawing/2016/ink" xmlns:am3d="http://schemas.microsoft.com/office/drawing/2017/model3d" xmlns:o="urn:schemas-microsoft-com:office:office" xmlns:r="http://schemas.openxmlformats.org/officeDocument/2006/relationships" xmlns:m="http://schemas.openxmlformats.org/officeDocument/2006/math" xmlns:v="urn:schemas-microsoft-com:vml" xmlns:wp14="http://schemas.microsoft.com/office/word/2010/wordprocessingDrawing" xmlns:wp="http://schemas.openxmlformats.org/drawingml/2006/wordprocessingDrawing" xmlns:w10="urn:schemas-microsoft-com:office:word" xmlns:w="http://schemas.openxmlformats.org/wordprocessingml/2006/main" xmlns:w14="http://schemas.microsoft.com/office/word/2010/wordml" xmlns:w15="http://schemas.microsoft.com/office/word/2012/wordml" xmlns:w16cid="http://schemas.microsoft.com/office/word/2016/wordml/cid" xmlns:w16se="http://schemas.microsoft.com/office/word/2015/wordml/symex" xmlns:wpg="http://schemas.microsoft.com/office/word/2010/wordprocessingGroup" xmlns:wpi="http://schemas.microsoft.com/office/word/2010/wordprocessingInk" xmlns:wne="http://schemas.microsoft.com/office/word/2006/wordml" xmlns:wps="http://schemas.microsoft.com/office/word/2010/wordprocessingShape" mc:Ignorable="w14 w15 w16se w16cid wp14">
   <w:body>
     <w:p>
       <w:pPr>
@@ -1203,7 +1203,6 @@
     </w:p>
     <w:tbl>
       <w:tblPr>
-        <w:tblStyle w:val="a0"/>
         <w:tblW w:w="5000" w:type="pct"/>
         <w:tblBorders>
           <w:top w:val="single" w:sz="4" w:space="0" w:color="BFBFBF"/>
@@ -1219,12 +1218,8 @@
         <w:gridCol w:w="10440"/>
       </w:tblGrid>
       <w:tr>
-        <w:trPr>
-          <w:cnfStyle w:val="100000000000" w:firstRow="1" w:lastRow="0" w:firstColumn="0" w:lastColumn="0" w:oddVBand="0" w:evenVBand="0" w:oddHBand="0" w:evenHBand="0" w:firstRowFirstColumn="0" w:firstRowLastColumn="0" w:lastRowFirstColumn="0" w:lastRowLastColumn="0"/>
-        </w:trPr>
         <w:tc>
           <w:tcPr>
-            <w:cnfStyle w:val="001000000000" w:firstRow="0" w:lastRow="0" w:firstColumn="1" w:lastColumn="0" w:oddVBand="0" w:evenVBand="0" w:oddHBand="0" w:evenHBand="0" w:firstRowFirstColumn="0" w:firstRowLastColumn="0" w:lastRowFirstColumn="0" w:lastRowLastColumn="0"/>
             <w:tcW w:w="5000" w:type="pct"/>
             <w:tcBorders>
               <w:top w:val="single" w:sz="8" w:space="0" w:color="000000"/>
@@ -1245,12 +1240,8 @@
         </w:tc>
       </w:tr>
       <w:tr>
-        <w:trPr>
-          <w:cnfStyle w:val="000000100000" w:firstRow="0" w:lastRow="0" w:firstColumn="0" w:lastColumn="0" w:oddVBand="0" w:evenVBand="0" w:oddHBand="1" w:evenHBand="0" w:firstRowFirstColumn="0" w:firstRowLastColumn="0" w:lastRowFirstColumn="0" w:lastRowLastColumn="0"/>
-        </w:trPr>
         <w:tc>
           <w:tcPr>
-            <w:cnfStyle w:val="001000000000" w:firstRow="0" w:lastRow="0" w:firstColumn="1" w:lastColumn="0" w:oddVBand="0" w:evenVBand="0" w:oddHBand="0" w:evenHBand="0" w:firstRowFirstColumn="0" w:firstRowLastColumn="0" w:lastRowFirstColumn="0" w:lastRowLastColumn="0"/>
             <w:tcW w:w="5000" w:type="pct"/>
             <w:tcBorders>
               <w:top w:val="nil"/>
@@ -1274,7 +1265,6 @@
       <w:tr>
         <w:tc>
           <w:tcPr>
-            <w:cnfStyle w:val="001000000000" w:firstRow="0" w:lastRow="0" w:firstColumn="1" w:lastColumn="0" w:oddVBand="0" w:evenVBand="0" w:oddHBand="0" w:evenHBand="0" w:firstRowFirstColumn="0" w:firstRowLastColumn="0" w:lastRowFirstColumn="0" w:lastRowLastColumn="0"/>
             <w:tcW w:w="5000" w:type="pct"/>
             <w:tcBorders>
               <w:top w:val="single" w:sz="8" w:space="0" w:color="000000"/>
@@ -1295,12 +1285,8 @@
         </w:tc>
       </w:tr>
       <w:tr>
-        <w:trPr>
-          <w:cnfStyle w:val="000000100000" w:firstRow="0" w:lastRow="0" w:firstColumn="0" w:lastColumn="0" w:oddVBand="0" w:evenVBand="0" w:oddHBand="1" w:evenHBand="0" w:firstRowFirstColumn="0" w:firstRowLastColumn="0" w:lastRowFirstColumn="0" w:lastRowLastColumn="0"/>
-        </w:trPr>
         <w:tc>
           <w:tcPr>
-            <w:cnfStyle w:val="001000000000" w:firstRow="0" w:lastRow="0" w:firstColumn="1" w:lastColumn="0" w:oddVBand="0" w:evenVBand="0" w:oddHBand="0" w:evenHBand="0" w:firstRowFirstColumn="0" w:firstRowLastColumn="0" w:lastRowFirstColumn="0" w:lastRowLastColumn="0"/>
             <w:tcW w:w="5000" w:type="pct"/>
             <w:tcBorders>
               <w:top w:val="nil"/>
@@ -1324,7 +1310,6 @@
       <w:tr>
         <w:tc>
           <w:tcPr>
-            <w:cnfStyle w:val="001000000000" w:firstRow="0" w:lastRow="0" w:firstColumn="1" w:lastColumn="0" w:oddVBand="0" w:evenVBand="0" w:oddHBand="0" w:evenHBand="0" w:firstRowFirstColumn="0" w:firstRowLastColumn="0" w:lastRowFirstColumn="0" w:lastRowLastColumn="0"/>
             <w:tcW w:w="5000" w:type="pct"/>
             <w:tcBorders>
               <w:top w:val="single" w:sz="8" w:space="0" w:color="000000"/>
@@ -1345,12 +1330,8 @@
         </w:tc>
       </w:tr>
       <w:tr>
-        <w:trPr>
-          <w:cnfStyle w:val="000000100000" w:firstRow="0" w:lastRow="0" w:firstColumn="0" w:lastColumn="0" w:oddVBand="0" w:evenVBand="0" w:oddHBand="1" w:evenHBand="0" w:firstRowFirstColumn="0" w:firstRowLastColumn="0" w:lastRowFirstColumn="0" w:lastRowLastColumn="0"/>
-        </w:trPr>
         <w:tc>
           <w:tcPr>
-            <w:cnfStyle w:val="001000000000" w:firstRow="0" w:lastRow="0" w:firstColumn="1" w:lastColumn="0" w:oddVBand="0" w:evenVBand="0" w:oddHBand="0" w:evenHBand="0" w:firstRowFirstColumn="0" w:firstRowLastColumn="0" w:lastRowFirstColumn="0" w:lastRowLastColumn="0"/>
             <w:tcW w:w="5000" w:type="pct"/>
             <w:tcBorders>
               <w:top w:val="nil"/>
@@ -1374,7 +1355,6 @@
       <w:tr>
         <w:tc>
           <w:tcPr>
-            <w:cnfStyle w:val="001000000000" w:firstRow="0" w:lastRow="0" w:firstColumn="1" w:lastColumn="0" w:oddVBand="0" w:evenVBand="0" w:oddHBand="0" w:evenHBand="0" w:firstRowFirstColumn="0" w:firstRowLastColumn="0" w:lastRowFirstColumn="0" w:lastRowLastColumn="0"/>
             <w:tcW w:w="5000" w:type="pct"/>
             <w:tcBorders>
               <w:top w:val="single" w:sz="8" w:space="0" w:color="000000"/>
@@ -1395,12 +1375,8 @@
         </w:tc>
       </w:tr>
       <w:tr>
-        <w:trPr>
-          <w:cnfStyle w:val="000000100000" w:firstRow="0" w:lastRow="0" w:firstColumn="0" w:lastColumn="0" w:oddVBand="0" w:evenVBand="0" w:oddHBand="1" w:evenHBand="0" w:firstRowFirstColumn="0" w:firstRowLastColumn="0" w:lastRowFirstColumn="0" w:lastRowLastColumn="0"/>
-        </w:trPr>
         <w:tc>
           <w:tcPr>
-            <w:cnfStyle w:val="001000000000" w:firstRow="0" w:lastRow="0" w:firstColumn="1" w:lastColumn="0" w:oddVBand="0" w:evenVBand="0" w:oddHBand="0" w:evenHBand="0" w:firstRowFirstColumn="0" w:firstRowLastColumn="0" w:lastRowFirstColumn="0" w:lastRowLastColumn="0"/>
             <w:tcW w:w="5000" w:type="pct"/>
             <w:tcBorders>
               <w:top w:val="nil"/>
@@ -1424,7 +1400,6 @@
       <w:tr>
         <w:tc>
           <w:tcPr>
-            <w:cnfStyle w:val="001000000000" w:firstRow="0" w:lastRow="0" w:firstColumn="1" w:lastColumn="0" w:oddVBand="0" w:evenVBand="0" w:oddHBand="0" w:evenHBand="0" w:firstRowFirstColumn="0" w:firstRowLastColumn="0" w:lastRowFirstColumn="0" w:lastRowLastColumn="0"/>
             <w:tcW w:w="5000" w:type="pct"/>
             <w:tcBorders>
               <w:top w:val="single" w:sz="8" w:space="0" w:color="000000"/>
@@ -1445,12 +1420,8 @@
         </w:tc>
       </w:tr>
       <w:tr>
-        <w:trPr>
-          <w:cnfStyle w:val="000000100000" w:firstRow="0" w:lastRow="0" w:firstColumn="0" w:lastColumn="0" w:oddVBand="0" w:evenVBand="0" w:oddHBand="1" w:evenHBand="0" w:firstRowFirstColumn="0" w:firstRowLastColumn="0" w:lastRowFirstColumn="0" w:lastRowLastColumn="0"/>
-        </w:trPr>
         <w:tc>
           <w:tcPr>
-            <w:cnfStyle w:val="001000000000" w:firstRow="0" w:lastRow="0" w:firstColumn="1" w:lastColumn="0" w:oddVBand="0" w:evenVBand="0" w:oddHBand="0" w:evenHBand="0" w:firstRowFirstColumn="0" w:firstRowLastColumn="0" w:lastRowFirstColumn="0" w:lastRowLastColumn="0"/>
             <w:tcW w:w="5000" w:type="pct"/>
             <w:tcBorders>
               <w:top w:val="nil"/>
@@ -1474,7 +1445,6 @@
       <w:tr>
         <w:tc>
           <w:tcPr>
-            <w:cnfStyle w:val="001000000000" w:firstRow="0" w:lastRow="0" w:firstColumn="1" w:lastColumn="0" w:oddVBand="0" w:evenVBand="0" w:oddHBand="0" w:evenHBand="0" w:firstRowFirstColumn="0" w:firstRowLastColumn="0" w:lastRowFirstColumn="0" w:lastRowLastColumn="0"/>
             <w:tcW w:w="5000" w:type="pct"/>
             <w:tcBorders>
               <w:top w:val="single" w:sz="8" w:space="0" w:color="000000"/>
@@ -1495,12 +1465,8 @@
         </w:tc>
       </w:tr>
       <w:tr>
-        <w:trPr>
-          <w:cnfStyle w:val="000000100000" w:firstRow="0" w:lastRow="0" w:firstColumn="0" w:lastColumn="0" w:oddVBand="0" w:evenVBand="0" w:oddHBand="1" w:evenHBand="0" w:firstRowFirstColumn="0" w:firstRowLastColumn="0" w:lastRowFirstColumn="0" w:lastRowLastColumn="0"/>
-        </w:trPr>
         <w:tc>
           <w:tcPr>
-            <w:cnfStyle w:val="001000000000" w:firstRow="0" w:lastRow="0" w:firstColumn="1" w:lastColumn="0" w:oddVBand="0" w:evenVBand="0" w:oddHBand="0" w:evenHBand="0" w:firstRowFirstColumn="0" w:firstRowLastColumn="0" w:lastRowFirstColumn="0" w:lastRowLastColumn="0"/>
             <w:tcW w:w="5000" w:type="pct"/>
             <w:tcBorders>
               <w:top w:val="nil"/>
@@ -1524,7 +1490,6 @@
       <w:tr>
         <w:tc>
           <w:tcPr>
-            <w:cnfStyle w:val="001000000000" w:firstRow="0" w:lastRow="0" w:firstColumn="1" w:lastColumn="0" w:oddVBand="0" w:evenVBand="0" w:oddHBand="0" w:evenHBand="0" w:firstRowFirstColumn="0" w:firstRowLastColumn="0" w:lastRowFirstColumn="0" w:lastRowLastColumn="0"/>
             <w:tcW w:w="5000" w:type="pct"/>
             <w:tcBorders>
               <w:top w:val="single" w:sz="8" w:space="0" w:color="000000"/>
@@ -1545,12 +1510,8 @@
         </w:tc>
       </w:tr>
       <w:tr>
-        <w:trPr>
-          <w:cnfStyle w:val="000000100000" w:firstRow="0" w:lastRow="0" w:firstColumn="0" w:lastColumn="0" w:oddVBand="0" w:evenVBand="0" w:oddHBand="1" w:evenHBand="0" w:firstRowFirstColumn="0" w:firstRowLastColumn="0" w:lastRowFirstColumn="0" w:lastRowLastColumn="0"/>
-        </w:trPr>
         <w:tc>
           <w:tcPr>
-            <w:cnfStyle w:val="001000000000" w:firstRow="0" w:lastRow="0" w:firstColumn="1" w:lastColumn="0" w:oddVBand="0" w:evenVBand="0" w:oddHBand="0" w:evenHBand="0" w:firstRowFirstColumn="0" w:firstRowLastColumn="0" w:lastRowFirstColumn="0" w:lastRowLastColumn="0"/>
             <w:tcW w:w="5000" w:type="pct"/>
             <w:tcBorders>
               <w:top w:val="nil"/>
@@ -1574,7 +1535,6 @@
       <w:tr>
         <w:tc>
           <w:tcPr>
-            <w:cnfStyle w:val="001000000000" w:firstRow="0" w:lastRow="0" w:firstColumn="1" w:lastColumn="0" w:oddVBand="0" w:evenVBand="0" w:oddHBand="0" w:evenHBand="0" w:firstRowFirstColumn="0" w:firstRowLastColumn="0" w:lastRowFirstColumn="0" w:lastRowLastColumn="0"/>
             <w:tcW w:w="5000" w:type="pct"/>
             <w:tcBorders>
               <w:top w:val="single" w:sz="8" w:space="0" w:color="000000"/>
@@ -1595,12 +1555,8 @@
         </w:tc>
       </w:tr>
       <w:tr>
-        <w:trPr>
-          <w:cnfStyle w:val="000000100000" w:firstRow="0" w:lastRow="0" w:firstColumn="0" w:lastColumn="0" w:oddVBand="0" w:evenVBand="0" w:oddHBand="1" w:evenHBand="0" w:firstRowFirstColumn="0" w:firstRowLastColumn="0" w:lastRowFirstColumn="0" w:lastRowLastColumn="0"/>
-        </w:trPr>
         <w:tc>
           <w:tcPr>
-            <w:cnfStyle w:val="001000000000" w:firstRow="0" w:lastRow="0" w:firstColumn="1" w:lastColumn="0" w:oddVBand="0" w:evenVBand="0" w:oddHBand="0" w:evenHBand="0" w:firstRowFirstColumn="0" w:firstRowLastColumn="0" w:lastRowFirstColumn="0" w:lastRowLastColumn="0"/>
             <w:tcW w:w="5000" w:type="pct"/>
             <w:tcBorders>
               <w:top w:val="nil"/>
@@ -1624,7 +1580,6 @@
       <w:tr>
         <w:tc>
           <w:tcPr>
-            <w:cnfStyle w:val="001000000000" w:firstRow="0" w:lastRow="0" w:firstColumn="1" w:lastColumn="0" w:oddVBand="0" w:evenVBand="0" w:oddHBand="0" w:evenHBand="0" w:firstRowFirstColumn="0" w:firstRowLastColumn="0" w:lastRowFirstColumn="0" w:lastRowLastColumn="0"/>
             <w:tcW w:w="5000" w:type="pct"/>
             <w:tcBorders>
               <w:top w:val="single" w:sz="8" w:space="0" w:color="000000"/>
@@ -1645,12 +1600,8 @@
         </w:tc>
       </w:tr>
       <w:tr>
-        <w:trPr>
-          <w:cnfStyle w:val="000000100000" w:firstRow="0" w:lastRow="0" w:firstColumn="0" w:lastColumn="0" w:oddVBand="0" w:evenVBand="0" w:oddHBand="1" w:evenHBand="0" w:firstRowFirstColumn="0" w:firstRowLastColumn="0" w:lastRowFirstColumn="0" w:lastRowLastColumn="0"/>
-        </w:trPr>
         <w:tc>
           <w:tcPr>
-            <w:cnfStyle w:val="001000000000" w:firstRow="0" w:lastRow="0" w:firstColumn="1" w:lastColumn="0" w:oddVBand="0" w:evenVBand="0" w:oddHBand="0" w:evenHBand="0" w:firstRowFirstColumn="0" w:firstRowLastColumn="0" w:lastRowFirstColumn="0" w:lastRowLastColumn="0"/>
             <w:tcW w:w="5000" w:type="pct"/>
             <w:tcBorders>
               <w:top w:val="nil"/>
@@ -1674,7 +1625,6 @@
       <w:tr>
         <w:tc>
           <w:tcPr>
-            <w:cnfStyle w:val="001000000000" w:firstRow="0" w:lastRow="0" w:firstColumn="1" w:lastColumn="0" w:oddVBand="0" w:evenVBand="0" w:oddHBand="0" w:evenHBand="0" w:firstRowFirstColumn="0" w:firstRowLastColumn="0" w:lastRowFirstColumn="0" w:lastRowLastColumn="0"/>
             <w:tcW w:w="5000" w:type="pct"/>
             <w:tcBorders>
               <w:top w:val="single" w:sz="8" w:space="0" w:color="000000"/>
@@ -1695,12 +1645,8 @@
         </w:tc>
       </w:tr>
       <w:tr>
-        <w:trPr>
-          <w:cnfStyle w:val="000000100000" w:firstRow="0" w:lastRow="0" w:firstColumn="0" w:lastColumn="0" w:oddVBand="0" w:evenVBand="0" w:oddHBand="1" w:evenHBand="0" w:firstRowFirstColumn="0" w:firstRowLastColumn="0" w:lastRowFirstColumn="0" w:lastRowLastColumn="0"/>
-        </w:trPr>
         <w:tc>
           <w:tcPr>
-            <w:cnfStyle w:val="001000000000" w:firstRow="0" w:lastRow="0" w:firstColumn="1" w:lastColumn="0" w:oddVBand="0" w:evenVBand="0" w:oddHBand="0" w:evenHBand="0" w:firstRowFirstColumn="0" w:firstRowLastColumn="0" w:lastRowFirstColumn="0" w:lastRowLastColumn="0"/>
             <w:tcW w:w="5000" w:type="pct"/>
             <w:tcBorders>
               <w:top w:val="nil"/>
@@ -1743,12 +1689,20 @@
           <w:rFonts w:ascii="Abadi" w:hAnsi="Abadi"/>
           <w:b/>
         </w:rPr>
-        <w:t>How do you think they way you treat your workspace affects others in the school?</w:t>
+        <w:t>How do you think the</w:t>
+      </w:r>
+      <w:bookmarkStart w:id="0" w:name="_GoBack"/>
+      <w:bookmarkEnd w:id="0"/>
+      <w:r>
+        <w:rPr>
+          <w:rFonts w:ascii="Abadi" w:hAnsi="Abadi"/>
+          <w:b/>
+        </w:rPr>
+        <w:t xml:space="preserve"> way you treat your workspace affects others in the school?</w:t>
       </w:r>
     </w:p>
     <w:tbl>
       <w:tblPr>
-        <w:tblStyle w:val="a0"/>
         <w:tblW w:w="5000" w:type="pct"/>
         <w:tblBorders>
           <w:top w:val="single" w:sz="4" w:space="0" w:color="BFBFBF"/>
@@ -1764,12 +1718,8 @@
         <w:gridCol w:w="10440"/>
       </w:tblGrid>
       <w:tr>
-        <w:trPr>
-          <w:cnfStyle w:val="100000000000" w:firstRow="1" w:lastRow="0" w:firstColumn="0" w:lastColumn="0" w:oddVBand="0" w:evenVBand="0" w:oddHBand="0" w:evenHBand="0" w:firstRowFirstColumn="0" w:firstRowLastColumn="0" w:lastRowFirstColumn="0" w:lastRowLastColumn="0"/>
-        </w:trPr>
         <w:tc>
           <w:tcPr>
-            <w:cnfStyle w:val="001000000000" w:firstRow="0" w:lastRow="0" w:firstColumn="1" w:lastColumn="0" w:oddVBand="0" w:evenVBand="0" w:oddHBand="0" w:evenHBand="0" w:firstRowFirstColumn="0" w:firstRowLastColumn="0" w:lastRowFirstColumn="0" w:lastRowLastColumn="0"/>
             <w:tcW w:w="5000" w:type="pct"/>
             <w:tcBorders>
               <w:top w:val="single" w:sz="8" w:space="0" w:color="000000"/>
@@ -1790,12 +1740,8 @@
         </w:tc>
       </w:tr>
       <w:tr>
-        <w:trPr>
-          <w:cnfStyle w:val="000000100000" w:firstRow="0" w:lastRow="0" w:firstColumn="0" w:lastColumn="0" w:oddVBand="0" w:evenVBand="0" w:oddHBand="1" w:evenHBand="0" w:firstRowFirstColumn="0" w:firstRowLastColumn="0" w:lastRowFirstColumn="0" w:lastRowLastColumn="0"/>
-        </w:trPr>
         <w:tc>
           <w:tcPr>
-            <w:cnfStyle w:val="001000000000" w:firstRow="0" w:lastRow="0" w:firstColumn="1" w:lastColumn="0" w:oddVBand="0" w:evenVBand="0" w:oddHBand="0" w:evenHBand="0" w:firstRowFirstColumn="0" w:firstRowLastColumn="0" w:lastRowFirstColumn="0" w:lastRowLastColumn="0"/>
             <w:tcW w:w="5000" w:type="pct"/>
             <w:tcBorders>
               <w:top w:val="nil"/>
@@ -1819,7 +1765,6 @@
       <w:tr>
         <w:tc>
           <w:tcPr>
-            <w:cnfStyle w:val="001000000000" w:firstRow="0" w:lastRow="0" w:firstColumn="1" w:lastColumn="0" w:oddVBand="0" w:evenVBand="0" w:oddHBand="0" w:evenHBand="0" w:firstRowFirstColumn="0" w:firstRowLastColumn="0" w:lastRowFirstColumn="0" w:lastRowLastColumn="0"/>
             <w:tcW w:w="5000" w:type="pct"/>
             <w:tcBorders>
               <w:top w:val="single" w:sz="8" w:space="0" w:color="000000"/>
@@ -1840,12 +1785,8 @@
         </w:tc>
       </w:tr>
       <w:tr>
-        <w:trPr>
-          <w:cnfStyle w:val="000000100000" w:firstRow="0" w:lastRow="0" w:firstColumn="0" w:lastColumn="0" w:oddVBand="0" w:evenVBand="0" w:oddHBand="1" w:evenHBand="0" w:firstRowFirstColumn="0" w:firstRowLastColumn="0" w:lastRowFirstColumn="0" w:lastRowLastColumn="0"/>
-        </w:trPr>
         <w:tc>
           <w:tcPr>
-            <w:cnfStyle w:val="001000000000" w:firstRow="0" w:lastRow="0" w:firstColumn="1" w:lastColumn="0" w:oddVBand="0" w:evenVBand="0" w:oddHBand="0" w:evenHBand="0" w:firstRowFirstColumn="0" w:firstRowLastColumn="0" w:lastRowFirstColumn="0" w:lastRowLastColumn="0"/>
             <w:tcW w:w="5000" w:type="pct"/>
             <w:tcBorders>
               <w:top w:val="nil"/>
@@ -1869,7 +1810,6 @@
       <w:tr>
         <w:tc>
           <w:tcPr>
-            <w:cnfStyle w:val="001000000000" w:firstRow="0" w:lastRow="0" w:firstColumn="1" w:lastColumn="0" w:oddVBand="0" w:evenVBand="0" w:oddHBand="0" w:evenHBand="0" w:firstRowFirstColumn="0" w:firstRowLastColumn="0" w:lastRowFirstColumn="0" w:lastRowLastColumn="0"/>
             <w:tcW w:w="5000" w:type="pct"/>
             <w:tcBorders>
               <w:top w:val="single" w:sz="8" w:space="0" w:color="000000"/>
@@ -1890,12 +1830,8 @@
         </w:tc>
       </w:tr>
       <w:tr>
-        <w:trPr>
-          <w:cnfStyle w:val="000000100000" w:firstRow="0" w:lastRow="0" w:firstColumn="0" w:lastColumn="0" w:oddVBand="0" w:evenVBand="0" w:oddHBand="1" w:evenHBand="0" w:firstRowFirstColumn="0" w:firstRowLastColumn="0" w:lastRowFirstColumn="0" w:lastRowLastColumn="0"/>
-        </w:trPr>
         <w:tc>
           <w:tcPr>
-            <w:cnfStyle w:val="001000000000" w:firstRow="0" w:lastRow="0" w:firstColumn="1" w:lastColumn="0" w:oddVBand="0" w:evenVBand="0" w:oddHBand="0" w:evenHBand="0" w:firstRowFirstColumn="0" w:firstRowLastColumn="0" w:lastRowFirstColumn="0" w:lastRowLastColumn="0"/>
             <w:tcW w:w="5000" w:type="pct"/>
             <w:tcBorders>
               <w:top w:val="nil"/>
@@ -1919,7 +1855,6 @@
       <w:tr>
         <w:tc>
           <w:tcPr>
-            <w:cnfStyle w:val="001000000000" w:firstRow="0" w:lastRow="0" w:firstColumn="1" w:lastColumn="0" w:oddVBand="0" w:evenVBand="0" w:oddHBand="0" w:evenHBand="0" w:firstRowFirstColumn="0" w:firstRowLastColumn="0" w:lastRowFirstColumn="0" w:lastRowLastColumn="0"/>
             <w:tcW w:w="5000" w:type="pct"/>
             <w:tcBorders>
               <w:top w:val="single" w:sz="8" w:space="0" w:color="000000"/>
@@ -1940,12 +1875,8 @@
         </w:tc>
       </w:tr>
       <w:tr>
-        <w:trPr>
-          <w:cnfStyle w:val="000000100000" w:firstRow="0" w:lastRow="0" w:firstColumn="0" w:lastColumn="0" w:oddVBand="0" w:evenVBand="0" w:oddHBand="1" w:evenHBand="0" w:firstRowFirstColumn="0" w:firstRowLastColumn="0" w:lastRowFirstColumn="0" w:lastRowLastColumn="0"/>
-        </w:trPr>
         <w:tc>
           <w:tcPr>
-            <w:cnfStyle w:val="001000000000" w:firstRow="0" w:lastRow="0" w:firstColumn="1" w:lastColumn="0" w:oddVBand="0" w:evenVBand="0" w:oddHBand="0" w:evenHBand="0" w:firstRowFirstColumn="0" w:firstRowLastColumn="0" w:lastRowFirstColumn="0" w:lastRowLastColumn="0"/>
             <w:tcW w:w="5000" w:type="pct"/>
             <w:tcBorders>
               <w:top w:val="nil"/>
@@ -1969,7 +1900,6 @@
       <w:tr>
         <w:tc>
           <w:tcPr>
-            <w:cnfStyle w:val="001000000000" w:firstRow="0" w:lastRow="0" w:firstColumn="1" w:lastColumn="0" w:oddVBand="0" w:evenVBand="0" w:oddHBand="0" w:evenHBand="0" w:firstRowFirstColumn="0" w:firstRowLastColumn="0" w:lastRowFirstColumn="0" w:lastRowLastColumn="0"/>
             <w:tcW w:w="5000" w:type="pct"/>
             <w:tcBorders>
               <w:top w:val="single" w:sz="8" w:space="0" w:color="000000"/>
@@ -1990,12 +1920,8 @@
         </w:tc>
       </w:tr>
       <w:tr>
-        <w:trPr>
-          <w:cnfStyle w:val="000000100000" w:firstRow="0" w:lastRow="0" w:firstColumn="0" w:lastColumn="0" w:oddVBand="0" w:evenVBand="0" w:oddHBand="1" w:evenHBand="0" w:firstRowFirstColumn="0" w:firstRowLastColumn="0" w:lastRowFirstColumn="0" w:lastRowLastColumn="0"/>
-        </w:trPr>
         <w:tc>
           <w:tcPr>
-            <w:cnfStyle w:val="001000000000" w:firstRow="0" w:lastRow="0" w:firstColumn="1" w:lastColumn="0" w:oddVBand="0" w:evenVBand="0" w:oddHBand="0" w:evenHBand="0" w:firstRowFirstColumn="0" w:firstRowLastColumn="0" w:lastRowFirstColumn="0" w:lastRowLastColumn="0"/>
             <w:tcW w:w="5000" w:type="pct"/>
             <w:tcBorders>
               <w:top w:val="nil"/>
@@ -2019,7 +1945,6 @@
       <w:tr>
         <w:tc>
           <w:tcPr>
-            <w:cnfStyle w:val="001000000000" w:firstRow="0" w:lastRow="0" w:firstColumn="1" w:lastColumn="0" w:oddVBand="0" w:evenVBand="0" w:oddHBand="0" w:evenHBand="0" w:firstRowFirstColumn="0" w:firstRowLastColumn="0" w:lastRowFirstColumn="0" w:lastRowLastColumn="0"/>
             <w:tcW w:w="5000" w:type="pct"/>
             <w:tcBorders>
               <w:top w:val="single" w:sz="8" w:space="0" w:color="000000"/>
@@ -2040,12 +1965,8 @@
         </w:tc>
       </w:tr>
       <w:tr>
-        <w:trPr>
-          <w:cnfStyle w:val="000000100000" w:firstRow="0" w:lastRow="0" w:firstColumn="0" w:lastColumn="0" w:oddVBand="0" w:evenVBand="0" w:oddHBand="1" w:evenHBand="0" w:firstRowFirstColumn="0" w:firstRowLastColumn="0" w:lastRowFirstColumn="0" w:lastRowLastColumn="0"/>
-        </w:trPr>
         <w:tc>
           <w:tcPr>
-            <w:cnfStyle w:val="001000000000" w:firstRow="0" w:lastRow="0" w:firstColumn="1" w:lastColumn="0" w:oddVBand="0" w:evenVBand="0" w:oddHBand="0" w:evenHBand="0" w:firstRowFirstColumn="0" w:firstRowLastColumn="0" w:lastRowFirstColumn="0" w:lastRowLastColumn="0"/>
             <w:tcW w:w="5000" w:type="pct"/>
             <w:tcBorders>
               <w:top w:val="nil"/>
@@ -2069,7 +1990,6 @@
       <w:tr>
         <w:tc>
           <w:tcPr>
-            <w:cnfStyle w:val="001000000000" w:firstRow="0" w:lastRow="0" w:firstColumn="1" w:lastColumn="0" w:oddVBand="0" w:evenVBand="0" w:oddHBand="0" w:evenHBand="0" w:firstRowFirstColumn="0" w:firstRowLastColumn="0" w:lastRowFirstColumn="0" w:lastRowLastColumn="0"/>
             <w:tcW w:w="5000" w:type="pct"/>
             <w:tcBorders>
               <w:top w:val="single" w:sz="8" w:space="0" w:color="000000"/>
@@ -2090,12 +2010,8 @@
         </w:tc>
       </w:tr>
       <w:tr>
-        <w:trPr>
-          <w:cnfStyle w:val="000000100000" w:firstRow="0" w:lastRow="0" w:firstColumn="0" w:lastColumn="0" w:oddVBand="0" w:evenVBand="0" w:oddHBand="1" w:evenHBand="0" w:firstRowFirstColumn="0" w:firstRowLastColumn="0" w:lastRowFirstColumn="0" w:lastRowLastColumn="0"/>
-        </w:trPr>
         <w:tc>
           <w:tcPr>
-            <w:cnfStyle w:val="001000000000" w:firstRow="0" w:lastRow="0" w:firstColumn="1" w:lastColumn="0" w:oddVBand="0" w:evenVBand="0" w:oddHBand="0" w:evenHBand="0" w:firstRowFirstColumn="0" w:firstRowLastColumn="0" w:lastRowFirstColumn="0" w:lastRowLastColumn="0"/>
             <w:tcW w:w="5000" w:type="pct"/>
             <w:tcBorders>
               <w:top w:val="nil"/>
@@ -2119,7 +2035,6 @@
       <w:tr>
         <w:tc>
           <w:tcPr>
-            <w:cnfStyle w:val="001000000000" w:firstRow="0" w:lastRow="0" w:firstColumn="1" w:lastColumn="0" w:oddVBand="0" w:evenVBand="0" w:oddHBand="0" w:evenHBand="0" w:firstRowFirstColumn="0" w:firstRowLastColumn="0" w:lastRowFirstColumn="0" w:lastRowLastColumn="0"/>
             <w:tcW w:w="5000" w:type="pct"/>
             <w:tcBorders>
               <w:top w:val="single" w:sz="8" w:space="0" w:color="000000"/>
@@ -2140,12 +2055,8 @@
         </w:tc>
       </w:tr>
       <w:tr>
-        <w:trPr>
-          <w:cnfStyle w:val="000000100000" w:firstRow="0" w:lastRow="0" w:firstColumn="0" w:lastColumn="0" w:oddVBand="0" w:evenVBand="0" w:oddHBand="1" w:evenHBand="0" w:firstRowFirstColumn="0" w:firstRowLastColumn="0" w:lastRowFirstColumn="0" w:lastRowLastColumn="0"/>
-        </w:trPr>
         <w:tc>
           <w:tcPr>
-            <w:cnfStyle w:val="001000000000" w:firstRow="0" w:lastRow="0" w:firstColumn="1" w:lastColumn="0" w:oddVBand="0" w:evenVBand="0" w:oddHBand="0" w:evenHBand="0" w:firstRowFirstColumn="0" w:firstRowLastColumn="0" w:lastRowFirstColumn="0" w:lastRowLastColumn="0"/>
             <w:tcW w:w="5000" w:type="pct"/>
             <w:tcBorders>
               <w:top w:val="nil"/>
@@ -2169,7 +2080,6 @@
       <w:tr>
         <w:tc>
           <w:tcPr>
-            <w:cnfStyle w:val="001000000000" w:firstRow="0" w:lastRow="0" w:firstColumn="1" w:lastColumn="0" w:oddVBand="0" w:evenVBand="0" w:oddHBand="0" w:evenHBand="0" w:firstRowFirstColumn="0" w:firstRowLastColumn="0" w:lastRowFirstColumn="0" w:lastRowLastColumn="0"/>
             <w:tcW w:w="5000" w:type="pct"/>
             <w:tcBorders>
               <w:top w:val="single" w:sz="8" w:space="0" w:color="000000"/>
@@ -2190,12 +2100,8 @@
         </w:tc>
       </w:tr>
       <w:tr>
-        <w:trPr>
-          <w:cnfStyle w:val="000000100000" w:firstRow="0" w:lastRow="0" w:firstColumn="0" w:lastColumn="0" w:oddVBand="0" w:evenVBand="0" w:oddHBand="1" w:evenHBand="0" w:firstRowFirstColumn="0" w:firstRowLastColumn="0" w:lastRowFirstColumn="0" w:lastRowLastColumn="0"/>
-        </w:trPr>
         <w:tc>
           <w:tcPr>
-            <w:cnfStyle w:val="001000000000" w:firstRow="0" w:lastRow="0" w:firstColumn="1" w:lastColumn="0" w:oddVBand="0" w:evenVBand="0" w:oddHBand="0" w:evenHBand="0" w:firstRowFirstColumn="0" w:firstRowLastColumn="0" w:lastRowFirstColumn="0" w:lastRowLastColumn="0"/>
             <w:tcW w:w="5000" w:type="pct"/>
             <w:tcBorders>
               <w:top w:val="nil"/>
@@ -2219,7 +2125,6 @@
       <w:tr>
         <w:tc>
           <w:tcPr>
-            <w:cnfStyle w:val="001000000000" w:firstRow="0" w:lastRow="0" w:firstColumn="1" w:lastColumn="0" w:oddVBand="0" w:evenVBand="0" w:oddHBand="0" w:evenHBand="0" w:firstRowFirstColumn="0" w:firstRowLastColumn="0" w:lastRowFirstColumn="0" w:lastRowLastColumn="0"/>
             <w:tcW w:w="5000" w:type="pct"/>
             <w:tcBorders>
               <w:top w:val="single" w:sz="8" w:space="0" w:color="000000"/>
@@ -2240,12 +2145,8 @@
         </w:tc>
       </w:tr>
       <w:tr>
-        <w:trPr>
-          <w:cnfStyle w:val="000000100000" w:firstRow="0" w:lastRow="0" w:firstColumn="0" w:lastColumn="0" w:oddVBand="0" w:evenVBand="0" w:oddHBand="1" w:evenHBand="0" w:firstRowFirstColumn="0" w:firstRowLastColumn="0" w:lastRowFirstColumn="0" w:lastRowLastColumn="0"/>
-        </w:trPr>
         <w:tc>
           <w:tcPr>
-            <w:cnfStyle w:val="001000000000" w:firstRow="0" w:lastRow="0" w:firstColumn="1" w:lastColumn="0" w:oddVBand="0" w:evenVBand="0" w:oddHBand="0" w:evenHBand="0" w:firstRowFirstColumn="0" w:firstRowLastColumn="0" w:lastRowFirstColumn="0" w:lastRowLastColumn="0"/>
             <w:tcW w:w="5000" w:type="pct"/>
             <w:tcBorders>
               <w:top w:val="nil"/>
@@ -2299,7 +2200,6 @@
     </w:p>
     <w:tbl>
       <w:tblPr>
-        <w:tblStyle w:val="a0"/>
         <w:tblW w:w="5000" w:type="pct"/>
         <w:tblBorders>
           <w:top w:val="single" w:sz="4" w:space="0" w:color="BFBFBF"/>
@@ -2315,12 +2215,8 @@
         <w:gridCol w:w="10440"/>
       </w:tblGrid>
       <w:tr>
-        <w:trPr>
-          <w:cnfStyle w:val="100000000000" w:firstRow="1" w:lastRow="0" w:firstColumn="0" w:lastColumn="0" w:oddVBand="0" w:evenVBand="0" w:oddHBand="0" w:evenHBand="0" w:firstRowFirstColumn="0" w:firstRowLastColumn="0" w:lastRowFirstColumn="0" w:lastRowLastColumn="0"/>
-        </w:trPr>
         <w:tc>
           <w:tcPr>
-            <w:cnfStyle w:val="001000000000" w:firstRow="0" w:lastRow="0" w:firstColumn="1" w:lastColumn="0" w:oddVBand="0" w:evenVBand="0" w:oddHBand="0" w:evenHBand="0" w:firstRowFirstColumn="0" w:firstRowLastColumn="0" w:lastRowFirstColumn="0" w:lastRowLastColumn="0"/>
             <w:tcW w:w="5000" w:type="pct"/>
             <w:tcBorders>
               <w:top w:val="single" w:sz="8" w:space="0" w:color="000000"/>
@@ -2341,12 +2237,8 @@
         </w:tc>
       </w:tr>
       <w:tr>
-        <w:trPr>
-          <w:cnfStyle w:val="000000100000" w:firstRow="0" w:lastRow="0" w:firstColumn="0" w:lastColumn="0" w:oddVBand="0" w:evenVBand="0" w:oddHBand="1" w:evenHBand="0" w:firstRowFirstColumn="0" w:firstRowLastColumn="0" w:lastRowFirstColumn="0" w:lastRowLastColumn="0"/>
-        </w:trPr>
         <w:tc>
           <w:tcPr>
-            <w:cnfStyle w:val="001000000000" w:firstRow="0" w:lastRow="0" w:firstColumn="1" w:lastColumn="0" w:oddVBand="0" w:evenVBand="0" w:oddHBand="0" w:evenHBand="0" w:firstRowFirstColumn="0" w:firstRowLastColumn="0" w:lastRowFirstColumn="0" w:lastRowLastColumn="0"/>
             <w:tcW w:w="5000" w:type="pct"/>
             <w:tcBorders>
               <w:top w:val="nil"/>
@@ -2370,7 +2262,6 @@
       <w:tr>
         <w:tc>
           <w:tcPr>
-            <w:cnfStyle w:val="001000000000" w:firstRow="0" w:lastRow="0" w:firstColumn="1" w:lastColumn="0" w:oddVBand="0" w:evenVBand="0" w:oddHBand="0" w:evenHBand="0" w:firstRowFirstColumn="0" w:firstRowLastColumn="0" w:lastRowFirstColumn="0" w:lastRowLastColumn="0"/>
             <w:tcW w:w="5000" w:type="pct"/>
             <w:tcBorders>
               <w:top w:val="single" w:sz="8" w:space="0" w:color="000000"/>
@@ -2391,12 +2282,8 @@
         </w:tc>
       </w:tr>
       <w:tr>
-        <w:trPr>
-          <w:cnfStyle w:val="000000100000" w:firstRow="0" w:lastRow="0" w:firstColumn="0" w:lastColumn="0" w:oddVBand="0" w:evenVBand="0" w:oddHBand="1" w:evenHBand="0" w:firstRowFirstColumn="0" w:firstRowLastColumn="0" w:lastRowFirstColumn="0" w:lastRowLastColumn="0"/>
-        </w:trPr>
         <w:tc>
           <w:tcPr>
-            <w:cnfStyle w:val="001000000000" w:firstRow="0" w:lastRow="0" w:firstColumn="1" w:lastColumn="0" w:oddVBand="0" w:evenVBand="0" w:oddHBand="0" w:evenHBand="0" w:firstRowFirstColumn="0" w:firstRowLastColumn="0" w:lastRowFirstColumn="0" w:lastRowLastColumn="0"/>
             <w:tcW w:w="5000" w:type="pct"/>
             <w:tcBorders>
               <w:top w:val="nil"/>
@@ -2420,7 +2307,6 @@
       <w:tr>
         <w:tc>
           <w:tcPr>
-            <w:cnfStyle w:val="001000000000" w:firstRow="0" w:lastRow="0" w:firstColumn="1" w:lastColumn="0" w:oddVBand="0" w:evenVBand="0" w:oddHBand="0" w:evenHBand="0" w:firstRowFirstColumn="0" w:firstRowLastColumn="0" w:lastRowFirstColumn="0" w:lastRowLastColumn="0"/>
             <w:tcW w:w="5000" w:type="pct"/>
             <w:tcBorders>
               <w:top w:val="single" w:sz="8" w:space="0" w:color="000000"/>
@@ -2441,12 +2327,8 @@
         </w:tc>
       </w:tr>
       <w:tr>
-        <w:trPr>
-          <w:cnfStyle w:val="000000100000" w:firstRow="0" w:lastRow="0" w:firstColumn="0" w:lastColumn="0" w:oddVBand="0" w:evenVBand="0" w:oddHBand="1" w:evenHBand="0" w:firstRowFirstColumn="0" w:firstRowLastColumn="0" w:lastRowFirstColumn="0" w:lastRowLastColumn="0"/>
-        </w:trPr>
         <w:tc>
           <w:tcPr>
-            <w:cnfStyle w:val="001000000000" w:firstRow="0" w:lastRow="0" w:firstColumn="1" w:lastColumn="0" w:oddVBand="0" w:evenVBand="0" w:oddHBand="0" w:evenHBand="0" w:firstRowFirstColumn="0" w:firstRowLastColumn="0" w:lastRowFirstColumn="0" w:lastRowLastColumn="0"/>
             <w:tcW w:w="5000" w:type="pct"/>
             <w:tcBorders>
               <w:top w:val="nil"/>
@@ -2470,7 +2352,6 @@
       <w:tr>
         <w:tc>
           <w:tcPr>
-            <w:cnfStyle w:val="001000000000" w:firstRow="0" w:lastRow="0" w:firstColumn="1" w:lastColumn="0" w:oddVBand="0" w:evenVBand="0" w:oddHBand="0" w:evenHBand="0" w:firstRowFirstColumn="0" w:firstRowLastColumn="0" w:lastRowFirstColumn="0" w:lastRowLastColumn="0"/>
             <w:tcW w:w="5000" w:type="pct"/>
             <w:tcBorders>
               <w:top w:val="single" w:sz="8" w:space="0" w:color="000000"/>
@@ -2491,12 +2372,8 @@
         </w:tc>
       </w:tr>
       <w:tr>
-        <w:trPr>
-          <w:cnfStyle w:val="000000100000" w:firstRow="0" w:lastRow="0" w:firstColumn="0" w:lastColumn="0" w:oddVBand="0" w:evenVBand="0" w:oddHBand="1" w:evenHBand="0" w:firstRowFirstColumn="0" w:firstRowLastColumn="0" w:lastRowFirstColumn="0" w:lastRowLastColumn="0"/>
-        </w:trPr>
         <w:tc>
           <w:tcPr>
-            <w:cnfStyle w:val="001000000000" w:firstRow="0" w:lastRow="0" w:firstColumn="1" w:lastColumn="0" w:oddVBand="0" w:evenVBand="0" w:oddHBand="0" w:evenHBand="0" w:firstRowFirstColumn="0" w:firstRowLastColumn="0" w:lastRowFirstColumn="0" w:lastRowLastColumn="0"/>
             <w:tcW w:w="5000" w:type="pct"/>
             <w:tcBorders>
               <w:top w:val="nil"/>
@@ -2520,7 +2397,6 @@
       <w:tr>
         <w:tc>
           <w:tcPr>
-            <w:cnfStyle w:val="001000000000" w:firstRow="0" w:lastRow="0" w:firstColumn="1" w:lastColumn="0" w:oddVBand="0" w:evenVBand="0" w:oddHBand="0" w:evenHBand="0" w:firstRowFirstColumn="0" w:firstRowLastColumn="0" w:lastRowFirstColumn="0" w:lastRowLastColumn="0"/>
             <w:tcW w:w="5000" w:type="pct"/>
             <w:tcBorders>
               <w:top w:val="single" w:sz="8" w:space="0" w:color="000000"/>
@@ -2541,12 +2417,8 @@
         </w:tc>
       </w:tr>
       <w:tr>
-        <w:trPr>
-          <w:cnfStyle w:val="000000100000" w:firstRow="0" w:lastRow="0" w:firstColumn="0" w:lastColumn="0" w:oddVBand="0" w:evenVBand="0" w:oddHBand="1" w:evenHBand="0" w:firstRowFirstColumn="0" w:firstRowLastColumn="0" w:lastRowFirstColumn="0" w:lastRowLastColumn="0"/>
-        </w:trPr>
         <w:tc>
           <w:tcPr>
-            <w:cnfStyle w:val="001000000000" w:firstRow="0" w:lastRow="0" w:firstColumn="1" w:lastColumn="0" w:oddVBand="0" w:evenVBand="0" w:oddHBand="0" w:evenHBand="0" w:firstRowFirstColumn="0" w:firstRowLastColumn="0" w:lastRowFirstColumn="0" w:lastRowLastColumn="0"/>
             <w:tcW w:w="5000" w:type="pct"/>
             <w:tcBorders>
               <w:top w:val="nil"/>
@@ -2570,7 +2442,6 @@
       <w:tr>
         <w:tc>
           <w:tcPr>
-            <w:cnfStyle w:val="001000000000" w:firstRow="0" w:lastRow="0" w:firstColumn="1" w:lastColumn="0" w:oddVBand="0" w:evenVBand="0" w:oddHBand="0" w:evenHBand="0" w:firstRowFirstColumn="0" w:firstRowLastColumn="0" w:lastRowFirstColumn="0" w:lastRowLastColumn="0"/>
             <w:tcW w:w="5000" w:type="pct"/>
             <w:tcBorders>
               <w:top w:val="single" w:sz="8" w:space="0" w:color="000000"/>
@@ -2591,12 +2462,8 @@
         </w:tc>
       </w:tr>
       <w:tr>
-        <w:trPr>
-          <w:cnfStyle w:val="000000100000" w:firstRow="0" w:lastRow="0" w:firstColumn="0" w:lastColumn="0" w:oddVBand="0" w:evenVBand="0" w:oddHBand="1" w:evenHBand="0" w:firstRowFirstColumn="0" w:firstRowLastColumn="0" w:lastRowFirstColumn="0" w:lastRowLastColumn="0"/>
-        </w:trPr>
         <w:tc>
           <w:tcPr>
-            <w:cnfStyle w:val="001000000000" w:firstRow="0" w:lastRow="0" w:firstColumn="1" w:lastColumn="0" w:oddVBand="0" w:evenVBand="0" w:oddHBand="0" w:evenHBand="0" w:firstRowFirstColumn="0" w:firstRowLastColumn="0" w:lastRowFirstColumn="0" w:lastRowLastColumn="0"/>
             <w:tcW w:w="5000" w:type="pct"/>
             <w:tcBorders>
               <w:top w:val="nil"/>
@@ -2620,7 +2487,6 @@
       <w:tr>
         <w:tc>
           <w:tcPr>
-            <w:cnfStyle w:val="001000000000" w:firstRow="0" w:lastRow="0" w:firstColumn="1" w:lastColumn="0" w:oddVBand="0" w:evenVBand="0" w:oddHBand="0" w:evenHBand="0" w:firstRowFirstColumn="0" w:firstRowLastColumn="0" w:lastRowFirstColumn="0" w:lastRowLastColumn="0"/>
             <w:tcW w:w="5000" w:type="pct"/>
             <w:tcBorders>
               <w:top w:val="single" w:sz="8" w:space="0" w:color="000000"/>
@@ -2641,12 +2507,8 @@
         </w:tc>
       </w:tr>
       <w:tr>
-        <w:trPr>
-          <w:cnfStyle w:val="000000100000" w:firstRow="0" w:lastRow="0" w:firstColumn="0" w:lastColumn="0" w:oddVBand="0" w:evenVBand="0" w:oddHBand="1" w:evenHBand="0" w:firstRowFirstColumn="0" w:firstRowLastColumn="0" w:lastRowFirstColumn="0" w:lastRowLastColumn="0"/>
-        </w:trPr>
         <w:tc>
           <w:tcPr>
-            <w:cnfStyle w:val="001000000000" w:firstRow="0" w:lastRow="0" w:firstColumn="1" w:lastColumn="0" w:oddVBand="0" w:evenVBand="0" w:oddHBand="0" w:evenHBand="0" w:firstRowFirstColumn="0" w:firstRowLastColumn="0" w:lastRowFirstColumn="0" w:lastRowLastColumn="0"/>
             <w:tcW w:w="5000" w:type="pct"/>
             <w:tcBorders>
               <w:top w:val="nil"/>
@@ -2670,7 +2532,6 @@
       <w:tr>
         <w:tc>
           <w:tcPr>
-            <w:cnfStyle w:val="001000000000" w:firstRow="0" w:lastRow="0" w:firstColumn="1" w:lastColumn="0" w:oddVBand="0" w:evenVBand="0" w:oddHBand="0" w:evenHBand="0" w:firstRowFirstColumn="0" w:firstRowLastColumn="0" w:lastRowFirstColumn="0" w:lastRowLastColumn="0"/>
             <w:tcW w:w="5000" w:type="pct"/>
             <w:tcBorders>
               <w:top w:val="single" w:sz="8" w:space="0" w:color="000000"/>
@@ -2691,12 +2552,8 @@
         </w:tc>
       </w:tr>
       <w:tr>
-        <w:trPr>
-          <w:cnfStyle w:val="000000100000" w:firstRow="0" w:lastRow="0" w:firstColumn="0" w:lastColumn="0" w:oddVBand="0" w:evenVBand="0" w:oddHBand="1" w:evenHBand="0" w:firstRowFirstColumn="0" w:firstRowLastColumn="0" w:lastRowFirstColumn="0" w:lastRowLastColumn="0"/>
-        </w:trPr>
         <w:tc>
           <w:tcPr>
-            <w:cnfStyle w:val="001000000000" w:firstRow="0" w:lastRow="0" w:firstColumn="1" w:lastColumn="0" w:oddVBand="0" w:evenVBand="0" w:oddHBand="0" w:evenHBand="0" w:firstRowFirstColumn="0" w:firstRowLastColumn="0" w:lastRowFirstColumn="0" w:lastRowLastColumn="0"/>
             <w:tcW w:w="5000" w:type="pct"/>
             <w:tcBorders>
               <w:top w:val="nil"/>
@@ -2720,7 +2577,6 @@
       <w:tr>
         <w:tc>
           <w:tcPr>
-            <w:cnfStyle w:val="001000000000" w:firstRow="0" w:lastRow="0" w:firstColumn="1" w:lastColumn="0" w:oddVBand="0" w:evenVBand="0" w:oddHBand="0" w:evenHBand="0" w:firstRowFirstColumn="0" w:firstRowLastColumn="0" w:lastRowFirstColumn="0" w:lastRowLastColumn="0"/>
             <w:tcW w:w="5000" w:type="pct"/>
             <w:tcBorders>
               <w:top w:val="single" w:sz="8" w:space="0" w:color="000000"/>
@@ -2741,12 +2597,8 @@
         </w:tc>
       </w:tr>
       <w:tr>
-        <w:trPr>
-          <w:cnfStyle w:val="000000100000" w:firstRow="0" w:lastRow="0" w:firstColumn="0" w:lastColumn="0" w:oddVBand="0" w:evenVBand="0" w:oddHBand="1" w:evenHBand="0" w:firstRowFirstColumn="0" w:firstRowLastColumn="0" w:lastRowFirstColumn="0" w:lastRowLastColumn="0"/>
-        </w:trPr>
         <w:tc>
           <w:tcPr>
-            <w:cnfStyle w:val="001000000000" w:firstRow="0" w:lastRow="0" w:firstColumn="1" w:lastColumn="0" w:oddVBand="0" w:evenVBand="0" w:oddHBand="0" w:evenHBand="0" w:firstRowFirstColumn="0" w:firstRowLastColumn="0" w:lastRowFirstColumn="0" w:lastRowLastColumn="0"/>
             <w:tcW w:w="5000" w:type="pct"/>
             <w:tcBorders>
               <w:top w:val="nil"/>
@@ -2770,7 +2622,6 @@
       <w:tr>
         <w:tc>
           <w:tcPr>
-            <w:cnfStyle w:val="001000000000" w:firstRow="0" w:lastRow="0" w:firstColumn="1" w:lastColumn="0" w:oddVBand="0" w:evenVBand="0" w:oddHBand="0" w:evenHBand="0" w:firstRowFirstColumn="0" w:firstRowLastColumn="0" w:lastRowFirstColumn="0" w:lastRowLastColumn="0"/>
             <w:tcW w:w="5000" w:type="pct"/>
             <w:tcBorders>
               <w:top w:val="single" w:sz="8" w:space="0" w:color="000000"/>
@@ -2791,12 +2642,8 @@
         </w:tc>
       </w:tr>
       <w:tr>
-        <w:trPr>
-          <w:cnfStyle w:val="000000100000" w:firstRow="0" w:lastRow="0" w:firstColumn="0" w:lastColumn="0" w:oddVBand="0" w:evenVBand="0" w:oddHBand="1" w:evenHBand="0" w:firstRowFirstColumn="0" w:firstRowLastColumn="0" w:lastRowFirstColumn="0" w:lastRowLastColumn="0"/>
-        </w:trPr>
         <w:tc>
           <w:tcPr>
-            <w:cnfStyle w:val="001000000000" w:firstRow="0" w:lastRow="0" w:firstColumn="1" w:lastColumn="0" w:oddVBand="0" w:evenVBand="0" w:oddHBand="0" w:evenHBand="0" w:firstRowFirstColumn="0" w:firstRowLastColumn="0" w:lastRowFirstColumn="0" w:lastRowLastColumn="0"/>
             <w:tcW w:w="5000" w:type="pct"/>
             <w:tcBorders>
               <w:top w:val="nil"/>
@@ -2832,7 +2679,7 @@
         </w:rPr>
         <w:lastRenderedPageBreak/>
         <w:drawing>
-          <wp:anchor distT="0" distB="0" distL="114300" distR="114300" simplePos="0" relativeHeight="251659264" behindDoc="1" locked="0" layoutInCell="1" allowOverlap="1" wp14:anchorId="449A3DD1" wp14:editId="6C425AFB">
+          <wp:anchor distT="0" distB="0" distL="114300" distR="114300" simplePos="0" relativeHeight="251658240" behindDoc="1" locked="0" layoutInCell="1" allowOverlap="1" wp14:anchorId="449A3DD1" wp14:editId="6C425AFB">
             <wp:simplePos x="0" y="0"/>
             <wp:positionH relativeFrom="column">
               <wp:posOffset>0</wp:posOffset>
@@ -3373,7 +3220,7 @@
 </file>
 
 <file path=word/endnotes.xml><?xml version="1.0" encoding="utf-8"?>
-<w:endnotes xmlns:wpc="http://schemas.microsoft.com/office/word/2010/wordprocessingCanvas" xmlns:cx="http://schemas.microsoft.com/office/drawing/2014/chartex" xmlns:cx1="http://schemas.microsoft.com/office/drawing/2015/9/8/chartex" xmlns:cx2="http://schemas.microsoft.com/office/drawing/2015/10/21/chartex" xmlns:cx3="http://schemas.microsoft.com/office/drawing/2016/5/9/chartex" xmlns:cx4="http://schemas.microsoft.com/office/drawing/2016/5/10/chartex" xmlns:cx5="http://schemas.microsoft.com/office/drawing/2016/5/11/chartex" xmlns:cx6="http://schemas.microsoft.com/office/drawing/2016/5/12/chartex" xmlns:cx7="http://schemas.microsoft.com/office/drawing/2016/5/13/chartex" xmlns:cx8="http://schemas.microsoft.com/office/drawing/2016/5/14/chartex" xmlns:mc="http://schemas.openxmlformats.org/markup-compatibility/2006" xmlns:aink="http://schemas.microsoft.com/office/drawing/2016/ink" xmlns:am3d="http://schemas.microsoft.com/office/drawing/2017/model3d" xmlns:o="urn:schemas-microsoft-com:office:office" xmlns:oel="http://schemas.microsoft.com/office/2019/extlst" xmlns:r="http://schemas.openxmlformats.org/officeDocument/2006/relationships" xmlns:m="http://schemas.openxmlformats.org/officeDocument/2006/math" xmlns:v="urn:schemas-microsoft-com:vml" xmlns:wp14="http://schemas.microsoft.com/office/word/2010/wordprocessingDrawing" xmlns:wp="http://schemas.openxmlformats.org/drawingml/2006/wordprocessingDrawing" xmlns:w10="urn:schemas-microsoft-com:office:word" xmlns:w="http://schemas.openxmlformats.org/wordprocessingml/2006/main" xmlns:w14="http://schemas.microsoft.com/office/word/2010/wordml" xmlns:w15="http://schemas.microsoft.com/office/word/2012/wordml" xmlns:w16cex="http://schemas.microsoft.com/office/word/2018/wordml/cex" xmlns:w16cid="http://schemas.microsoft.com/office/word/2016/wordml/cid" xmlns:w16="http://schemas.microsoft.com/office/word/2018/wordml" xmlns:w16sdtdh="http://schemas.microsoft.com/office/word/2020/wordml/sdtdatahash" xmlns:w16se="http://schemas.microsoft.com/office/word/2015/wordml/symex" xmlns:wpg="http://schemas.microsoft.com/office/word/2010/wordprocessingGroup" xmlns:wpi="http://schemas.microsoft.com/office/word/2010/wordprocessingInk" xmlns:wne="http://schemas.microsoft.com/office/word/2006/wordml" xmlns:wps="http://schemas.microsoft.com/office/word/2010/wordprocessingShape" mc:Ignorable="w14 w15 w16se w16cid w16 w16cex w16sdtdh wp14">
+<w:endnotes xmlns:wpc="http://schemas.microsoft.com/office/word/2010/wordprocessingCanvas" xmlns:cx="http://schemas.microsoft.com/office/drawing/2014/chartex" xmlns:cx1="http://schemas.microsoft.com/office/drawing/2015/9/8/chartex" xmlns:cx2="http://schemas.microsoft.com/office/drawing/2015/10/21/chartex" xmlns:cx3="http://schemas.microsoft.com/office/drawing/2016/5/9/chartex" xmlns:cx4="http://schemas.microsoft.com/office/drawing/2016/5/10/chartex" xmlns:cx5="http://schemas.microsoft.com/office/drawing/2016/5/11/chartex" xmlns:cx6="http://schemas.microsoft.com/office/drawing/2016/5/12/chartex" xmlns:cx7="http://schemas.microsoft.com/office/drawing/2016/5/13/chartex" xmlns:cx8="http://schemas.microsoft.com/office/drawing/2016/5/14/chartex" xmlns:mc="http://schemas.openxmlformats.org/markup-compatibility/2006" xmlns:aink="http://schemas.microsoft.com/office/drawing/2016/ink" xmlns:am3d="http://schemas.microsoft.com/office/drawing/2017/model3d" xmlns:o="urn:schemas-microsoft-com:office:office" xmlns:r="http://schemas.openxmlformats.org/officeDocument/2006/relationships" xmlns:m="http://schemas.openxmlformats.org/officeDocument/2006/math" xmlns:v="urn:schemas-microsoft-com:vml" xmlns:wp14="http://schemas.microsoft.com/office/word/2010/wordprocessingDrawing" xmlns:wp="http://schemas.openxmlformats.org/drawingml/2006/wordprocessingDrawing" xmlns:w10="urn:schemas-microsoft-com:office:word" xmlns:w="http://schemas.openxmlformats.org/wordprocessingml/2006/main" xmlns:w14="http://schemas.microsoft.com/office/word/2010/wordml" xmlns:w15="http://schemas.microsoft.com/office/word/2012/wordml" xmlns:w16cid="http://schemas.microsoft.com/office/word/2016/wordml/cid" xmlns:w16se="http://schemas.microsoft.com/office/word/2015/wordml/symex" xmlns:wpg="http://schemas.microsoft.com/office/word/2010/wordprocessingGroup" xmlns:wpi="http://schemas.microsoft.com/office/word/2010/wordprocessingInk" xmlns:wne="http://schemas.microsoft.com/office/word/2006/wordml" xmlns:wps="http://schemas.microsoft.com/office/word/2010/wordprocessingShape" mc:Ignorable="w14 w15 w16se w16cid wp14">
   <w:endnote w:type="separator" w:id="-1">
     <w:p>
       <w:pPr>
@@ -3405,7 +3252,7 @@
 </file>
 
 <file path=word/footer1.xml><?xml version="1.0" encoding="utf-8"?>
-<w:ftr xmlns:wpc="http://schemas.microsoft.com/office/word/2010/wordprocessingCanvas" xmlns:cx="http://schemas.microsoft.com/office/drawing/2014/chartex" xmlns:cx1="http://schemas.microsoft.com/office/drawing/2015/9/8/chartex" xmlns:cx2="http://schemas.microsoft.com/office/drawing/2015/10/21/chartex" xmlns:cx3="http://schemas.microsoft.com/office/drawing/2016/5/9/chartex" xmlns:cx4="http://schemas.microsoft.com/office/drawing/2016/5/10/chartex" xmlns:cx5="http://schemas.microsoft.com/office/drawing/2016/5/11/chartex" xmlns:cx6="http://schemas.microsoft.com/office/drawing/2016/5/12/chartex" xmlns:cx7="http://schemas.microsoft.com/office/drawing/2016/5/13/chartex" xmlns:cx8="http://schemas.microsoft.com/office/drawing/2016/5/14/chartex" xmlns:mc="http://schemas.openxmlformats.org/markup-compatibility/2006" xmlns:aink="http://schemas.microsoft.com/office/drawing/2016/ink" xmlns:am3d="http://schemas.microsoft.com/office/drawing/2017/model3d" xmlns:o="urn:schemas-microsoft-com:office:office" xmlns:oel="http://schemas.microsoft.com/office/2019/extlst" xmlns:r="http://schemas.openxmlformats.org/officeDocument/2006/relationships" xmlns:m="http://schemas.openxmlformats.org/officeDocument/2006/math" xmlns:v="urn:schemas-microsoft-com:vml" xmlns:wp14="http://schemas.microsoft.com/office/word/2010/wordprocessingDrawing" xmlns:wp="http://schemas.openxmlformats.org/drawingml/2006/wordprocessingDrawing" xmlns:w10="urn:schemas-microsoft-com:office:word" xmlns:w="http://schemas.openxmlformats.org/wordprocessingml/2006/main" xmlns:w14="http://schemas.microsoft.com/office/word/2010/wordml" xmlns:w15="http://schemas.microsoft.com/office/word/2012/wordml" xmlns:w16cex="http://schemas.microsoft.com/office/word/2018/wordml/cex" xmlns:w16cid="http://schemas.microsoft.com/office/word/2016/wordml/cid" xmlns:w16="http://schemas.microsoft.com/office/word/2018/wordml" xmlns:w16sdtdh="http://schemas.microsoft.com/office/word/2020/wordml/sdtdatahash" xmlns:w16se="http://schemas.microsoft.com/office/word/2015/wordml/symex" xmlns:wpg="http://schemas.microsoft.com/office/word/2010/wordprocessingGroup" xmlns:wpi="http://schemas.microsoft.com/office/word/2010/wordprocessingInk" xmlns:wne="http://schemas.microsoft.com/office/word/2006/wordml" xmlns:wps="http://schemas.microsoft.com/office/word/2010/wordprocessingShape" mc:Ignorable="w14 w15 w16se w16cid w16 w16cex w16sdtdh wp14">
+<w:ftr xmlns:wpc="http://schemas.microsoft.com/office/word/2010/wordprocessingCanvas" xmlns:cx="http://schemas.microsoft.com/office/drawing/2014/chartex" xmlns:cx1="http://schemas.microsoft.com/office/drawing/2015/9/8/chartex" xmlns:cx2="http://schemas.microsoft.com/office/drawing/2015/10/21/chartex" xmlns:cx3="http://schemas.microsoft.com/office/drawing/2016/5/9/chartex" xmlns:cx4="http://schemas.microsoft.com/office/drawing/2016/5/10/chartex" xmlns:cx5="http://schemas.microsoft.com/office/drawing/2016/5/11/chartex" xmlns:cx6="http://schemas.microsoft.com/office/drawing/2016/5/12/chartex" xmlns:cx7="http://schemas.microsoft.com/office/drawing/2016/5/13/chartex" xmlns:cx8="http://schemas.microsoft.com/office/drawing/2016/5/14/chartex" xmlns:mc="http://schemas.openxmlformats.org/markup-compatibility/2006" xmlns:aink="http://schemas.microsoft.com/office/drawing/2016/ink" xmlns:am3d="http://schemas.microsoft.com/office/drawing/2017/model3d" xmlns:o="urn:schemas-microsoft-com:office:office" xmlns:r="http://schemas.openxmlformats.org/officeDocument/2006/relationships" xmlns:m="http://schemas.openxmlformats.org/officeDocument/2006/math" xmlns:v="urn:schemas-microsoft-com:vml" xmlns:wp14="http://schemas.microsoft.com/office/word/2010/wordprocessingDrawing" xmlns:wp="http://schemas.openxmlformats.org/drawingml/2006/wordprocessingDrawing" xmlns:w10="urn:schemas-microsoft-com:office:word" xmlns:w="http://schemas.openxmlformats.org/wordprocessingml/2006/main" xmlns:w14="http://schemas.microsoft.com/office/word/2010/wordml" xmlns:w15="http://schemas.microsoft.com/office/word/2012/wordml" xmlns:w16cid="http://schemas.microsoft.com/office/word/2016/wordml/cid" xmlns:w16se="http://schemas.microsoft.com/office/word/2015/wordml/symex" xmlns:wpg="http://schemas.microsoft.com/office/word/2010/wordprocessingGroup" xmlns:wpi="http://schemas.microsoft.com/office/word/2010/wordprocessingInk" xmlns:wne="http://schemas.microsoft.com/office/word/2006/wordml" xmlns:wps="http://schemas.microsoft.com/office/word/2010/wordprocessingShape" mc:Ignorable="w14 w15 w16se w16cid wp14">
   <w:p>
     <w:pPr>
       <w:widowControl w:val="0"/>
@@ -3719,7 +3566,7 @@
 </file>
 
 <file path=word/footnotes.xml><?xml version="1.0" encoding="utf-8"?>
-<w:footnotes xmlns:wpc="http://schemas.microsoft.com/office/word/2010/wordprocessingCanvas" xmlns:cx="http://schemas.microsoft.com/office/drawing/2014/chartex" xmlns:cx1="http://schemas.microsoft.com/office/drawing/2015/9/8/chartex" xmlns:cx2="http://schemas.microsoft.com/office/drawing/2015/10/21/chartex" xmlns:cx3="http://schemas.microsoft.com/office/drawing/2016/5/9/chartex" xmlns:cx4="http://schemas.microsoft.com/office/drawing/2016/5/10/chartex" xmlns:cx5="http://schemas.microsoft.com/office/drawing/2016/5/11/chartex" xmlns:cx6="http://schemas.microsoft.com/office/drawing/2016/5/12/chartex" xmlns:cx7="http://schemas.microsoft.com/office/drawing/2016/5/13/chartex" xmlns:cx8="http://schemas.microsoft.com/office/drawing/2016/5/14/chartex" xmlns:mc="http://schemas.openxmlformats.org/markup-compatibility/2006" xmlns:aink="http://schemas.microsoft.com/office/drawing/2016/ink" xmlns:am3d="http://schemas.microsoft.com/office/drawing/2017/model3d" xmlns:o="urn:schemas-microsoft-com:office:office" xmlns:oel="http://schemas.microsoft.com/office/2019/extlst" xmlns:r="http://schemas.openxmlformats.org/officeDocument/2006/relationships" xmlns:m="http://schemas.openxmlformats.org/officeDocument/2006/math" xmlns:v="urn:schemas-microsoft-com:vml" xmlns:wp14="http://schemas.microsoft.com/office/word/2010/wordprocessingDrawing" xmlns:wp="http://schemas.openxmlformats.org/drawingml/2006/wordprocessingDrawing" xmlns:w10="urn:schemas-microsoft-com:office:word" xmlns:w="http://schemas.openxmlformats.org/wordprocessingml/2006/main" xmlns:w14="http://schemas.microsoft.com/office/word/2010/wordml" xmlns:w15="http://schemas.microsoft.com/office/word/2012/wordml" xmlns:w16cex="http://schemas.microsoft.com/office/word/2018/wordml/cex" xmlns:w16cid="http://schemas.microsoft.com/office/word/2016/wordml/cid" xmlns:w16="http://schemas.microsoft.com/office/word/2018/wordml" xmlns:w16sdtdh="http://schemas.microsoft.com/office/word/2020/wordml/sdtdatahash" xmlns:w16se="http://schemas.microsoft.com/office/word/2015/wordml/symex" xmlns:wpg="http://schemas.microsoft.com/office/word/2010/wordprocessingGroup" xmlns:wpi="http://schemas.microsoft.com/office/word/2010/wordprocessingInk" xmlns:wne="http://schemas.microsoft.com/office/word/2006/wordml" xmlns:wps="http://schemas.microsoft.com/office/word/2010/wordprocessingShape" mc:Ignorable="w14 w15 w16se w16cid w16 w16cex w16sdtdh wp14">
+<w:footnotes xmlns:wpc="http://schemas.microsoft.com/office/word/2010/wordprocessingCanvas" xmlns:cx="http://schemas.microsoft.com/office/drawing/2014/chartex" xmlns:cx1="http://schemas.microsoft.com/office/drawing/2015/9/8/chartex" xmlns:cx2="http://schemas.microsoft.com/office/drawing/2015/10/21/chartex" xmlns:cx3="http://schemas.microsoft.com/office/drawing/2016/5/9/chartex" xmlns:cx4="http://schemas.microsoft.com/office/drawing/2016/5/10/chartex" xmlns:cx5="http://schemas.microsoft.com/office/drawing/2016/5/11/chartex" xmlns:cx6="http://schemas.microsoft.com/office/drawing/2016/5/12/chartex" xmlns:cx7="http://schemas.microsoft.com/office/drawing/2016/5/13/chartex" xmlns:cx8="http://schemas.microsoft.com/office/drawing/2016/5/14/chartex" xmlns:mc="http://schemas.openxmlformats.org/markup-compatibility/2006" xmlns:aink="http://schemas.microsoft.com/office/drawing/2016/ink" xmlns:am3d="http://schemas.microsoft.com/office/drawing/2017/model3d" xmlns:o="urn:schemas-microsoft-com:office:office" xmlns:r="http://schemas.openxmlformats.org/officeDocument/2006/relationships" xmlns:m="http://schemas.openxmlformats.org/officeDocument/2006/math" xmlns:v="urn:schemas-microsoft-com:vml" xmlns:wp14="http://schemas.microsoft.com/office/word/2010/wordprocessingDrawing" xmlns:wp="http://schemas.openxmlformats.org/drawingml/2006/wordprocessingDrawing" xmlns:w10="urn:schemas-microsoft-com:office:word" xmlns:w="http://schemas.openxmlformats.org/wordprocessingml/2006/main" xmlns:w14="http://schemas.microsoft.com/office/word/2010/wordml" xmlns:w15="http://schemas.microsoft.com/office/word/2012/wordml" xmlns:w16cid="http://schemas.microsoft.com/office/word/2016/wordml/cid" xmlns:w16se="http://schemas.microsoft.com/office/word/2015/wordml/symex" xmlns:wpg="http://schemas.microsoft.com/office/word/2010/wordprocessingGroup" xmlns:wpi="http://schemas.microsoft.com/office/word/2010/wordprocessingInk" xmlns:wne="http://schemas.microsoft.com/office/word/2006/wordml" xmlns:wps="http://schemas.microsoft.com/office/word/2010/wordprocessingShape" mc:Ignorable="w14 w15 w16se w16cid wp14">
   <w:footnote w:type="separator" w:id="-1">
     <w:p>
       <w:pPr>
@@ -3751,7 +3598,7 @@
 </file>
 
 <file path=word/numbering.xml><?xml version="1.0" encoding="utf-8"?>
-<w:numbering xmlns:wpc="http://schemas.microsoft.com/office/word/2010/wordprocessingCanvas" xmlns:cx="http://schemas.microsoft.com/office/drawing/2014/chartex" xmlns:cx1="http://schemas.microsoft.com/office/drawing/2015/9/8/chartex" xmlns:cx2="http://schemas.microsoft.com/office/drawing/2015/10/21/chartex" xmlns:cx3="http://schemas.microsoft.com/office/drawing/2016/5/9/chartex" xmlns:cx4="http://schemas.microsoft.com/office/drawing/2016/5/10/chartex" xmlns:cx5="http://schemas.microsoft.com/office/drawing/2016/5/11/chartex" xmlns:cx6="http://schemas.microsoft.com/office/drawing/2016/5/12/chartex" xmlns:cx7="http://schemas.microsoft.com/office/drawing/2016/5/13/chartex" xmlns:cx8="http://schemas.microsoft.com/office/drawing/2016/5/14/chartex" xmlns:mc="http://schemas.openxmlformats.org/markup-compatibility/2006" xmlns:aink="http://schemas.microsoft.com/office/drawing/2016/ink" xmlns:am3d="http://schemas.microsoft.com/office/drawing/2017/model3d" xmlns:o="urn:schemas-microsoft-com:office:office" xmlns:oel="http://schemas.microsoft.com/office/2019/extlst" xmlns:r="http://schemas.openxmlformats.org/officeDocument/2006/relationships" xmlns:m="http://schemas.openxmlformats.org/officeDocument/2006/math" xmlns:v="urn:schemas-microsoft-com:vml" xmlns:wp14="http://schemas.microsoft.com/office/word/2010/wordprocessingDrawing" xmlns:wp="http://schemas.openxmlformats.org/drawingml/2006/wordprocessingDrawing" xmlns:w10="urn:schemas-microsoft-com:office:word" xmlns:w="http://schemas.openxmlformats.org/wordprocessingml/2006/main" xmlns:w14="http://schemas.microsoft.com/office/word/2010/wordml" xmlns:w15="http://schemas.microsoft.com/office/word/2012/wordml" xmlns:w16cex="http://schemas.microsoft.com/office/word/2018/wordml/cex" xmlns:w16cid="http://schemas.microsoft.com/office/word/2016/wordml/cid" xmlns:w16="http://schemas.microsoft.com/office/word/2018/wordml" xmlns:w16sdtdh="http://schemas.microsoft.com/office/word/2020/wordml/sdtdatahash" xmlns:w16se="http://schemas.microsoft.com/office/word/2015/wordml/symex" xmlns:wpg="http://schemas.microsoft.com/office/word/2010/wordprocessingGroup" xmlns:wpi="http://schemas.microsoft.com/office/word/2010/wordprocessingInk" xmlns:wne="http://schemas.microsoft.com/office/word/2006/wordml" xmlns:wps="http://schemas.microsoft.com/office/word/2010/wordprocessingShape" mc:Ignorable="w14 w15 w16se w16cid w16 w16cex w16sdtdh wp14">
+<w:numbering xmlns:wpc="http://schemas.microsoft.com/office/word/2010/wordprocessingCanvas" xmlns:cx="http://schemas.microsoft.com/office/drawing/2014/chartex" xmlns:cx1="http://schemas.microsoft.com/office/drawing/2015/9/8/chartex" xmlns:cx2="http://schemas.microsoft.com/office/drawing/2015/10/21/chartex" xmlns:cx3="http://schemas.microsoft.com/office/drawing/2016/5/9/chartex" xmlns:cx4="http://schemas.microsoft.com/office/drawing/2016/5/10/chartex" xmlns:cx5="http://schemas.microsoft.com/office/drawing/2016/5/11/chartex" xmlns:cx6="http://schemas.microsoft.com/office/drawing/2016/5/12/chartex" xmlns:cx7="http://schemas.microsoft.com/office/drawing/2016/5/13/chartex" xmlns:cx8="http://schemas.microsoft.com/office/drawing/2016/5/14/chartex" xmlns:mc="http://schemas.openxmlformats.org/markup-compatibility/2006" xmlns:aink="http://schemas.microsoft.com/office/drawing/2016/ink" xmlns:am3d="http://schemas.microsoft.com/office/drawing/2017/model3d" xmlns:o="urn:schemas-microsoft-com:office:office" xmlns:r="http://schemas.openxmlformats.org/officeDocument/2006/relationships" xmlns:m="http://schemas.openxmlformats.org/officeDocument/2006/math" xmlns:v="urn:schemas-microsoft-com:vml" xmlns:wp14="http://schemas.microsoft.com/office/word/2010/wordprocessingDrawing" xmlns:wp="http://schemas.openxmlformats.org/drawingml/2006/wordprocessingDrawing" xmlns:w10="urn:schemas-microsoft-com:office:word" xmlns:w="http://schemas.openxmlformats.org/wordprocessingml/2006/main" xmlns:w14="http://schemas.microsoft.com/office/word/2010/wordml" xmlns:w15="http://schemas.microsoft.com/office/word/2012/wordml" xmlns:w16cid="http://schemas.microsoft.com/office/word/2016/wordml/cid" xmlns:w16se="http://schemas.microsoft.com/office/word/2015/wordml/symex" xmlns:wpg="http://schemas.microsoft.com/office/word/2010/wordprocessingGroup" xmlns:wpi="http://schemas.microsoft.com/office/word/2010/wordprocessingInk" xmlns:wne="http://schemas.microsoft.com/office/word/2006/wordml" xmlns:wps="http://schemas.microsoft.com/office/word/2010/wordprocessingShape" mc:Ignorable="w14 w15 w16se w16cid wp14">
   <w:numPicBullet w:numPicBulletId="0">
     <w:pict>
       <v:shapetype id="_x0000_t75" coordsize="21600,21600" o:spt="75" o:preferrelative="t" path="m@4@5l@4@11@9@11@9@5xe" filled="f" stroked="f">
@@ -3773,28 +3620,28 @@
         <v:path o:extrusionok="f" gradientshapeok="t" o:connecttype="rect"/>
         <o:lock v:ext="edit" aspectratio="t"/>
       </v:shapetype>
-      <v:shape id="_x0000_i1026" type="#_x0000_t75" alt="Pencil Svg Png Icon Free Download (#376363 ..." style="width:691.2pt;height:734.4pt;visibility:visible;mso-wrap-style:square" o:bullet="t">
+      <v:shape id="_x0000_i1030" type="#_x0000_t75" alt="Pencil Svg Png Icon Free Download (#376363 ..." style="width:693.1pt;height:734.9pt;visibility:visible;mso-wrap-style:square" o:bullet="t">
         <v:imagedata r:id="rId1" o:title="Pencil Svg Png Icon Free Download (#376363 "/>
       </v:shape>
     </w:pict>
   </w:numPicBullet>
   <w:numPicBullet w:numPicBulletId="1">
     <w:pict>
-      <v:shape id="_x0000_i1027" type="#_x0000_t75" alt="Eye Icon - Free Download at Icons8" style="width:1202.7pt;height:1202.7pt;visibility:visible;mso-wrap-style:square" o:bullet="t">
+      <v:shape id="_x0000_i1031" type="#_x0000_t75" alt="Eye Icon - Free Download at Icons8" style="width:1200pt;height:1200pt;visibility:visible;mso-wrap-style:square" o:bullet="t">
         <v:imagedata r:id="rId2" o:title="Eye Icon - Free Download at Icons8"/>
       </v:shape>
     </w:pict>
   </w:numPicBullet>
   <w:numPicBullet w:numPicBulletId="2">
     <w:pict>
-      <v:shape id="_x0000_i1028" type="#_x0000_t75" alt="Download from cloud" style="width:36.3pt;height:36.3pt;visibility:visible;mso-wrap-style:square" o:bullet="t">
+      <v:shape id="_x0000_i1032" type="#_x0000_t75" alt="Download from cloud" style="width:36pt;height:36pt;visibility:visible;mso-wrap-style:square" o:bullet="t">
         <v:imagedata r:id="rId3" o:title="Download from cloud"/>
       </v:shape>
     </w:pict>
   </w:numPicBullet>
   <w:numPicBullet w:numPicBulletId="3">
     <w:pict>
-      <v:shape id="_x0000_i1029" type="#_x0000_t75" style="width:165.3pt;height:165.3pt;visibility:visible;mso-wrap-style:square" o:bullet="t">
+      <v:shape id="_x0000_i1033" type="#_x0000_t75" style="width:168.95pt;height:168.95pt;visibility:visible;mso-wrap-style:square" o:bullet="t">
         <v:imagedata r:id="rId4" o:title="6867D38F"/>
       </v:shape>
     </w:pict>
@@ -8415,146 +8262,146 @@
       </w:pPr>
     </w:lvl>
   </w:abstractNum>
-  <w:num w:numId="1" w16cid:durableId="258413532">
+  <w:num w:numId="1">
     <w:abstractNumId w:val="1"/>
   </w:num>
-  <w:num w:numId="2" w16cid:durableId="1451128982">
+  <w:num w:numId="2">
     <w:abstractNumId w:val="34"/>
   </w:num>
-  <w:num w:numId="3" w16cid:durableId="1255162110">
+  <w:num w:numId="3">
     <w:abstractNumId w:val="20"/>
   </w:num>
-  <w:num w:numId="4" w16cid:durableId="1220897517">
+  <w:num w:numId="4">
     <w:abstractNumId w:val="28"/>
   </w:num>
-  <w:num w:numId="5" w16cid:durableId="2136756671">
+  <w:num w:numId="5">
     <w:abstractNumId w:val="24"/>
   </w:num>
-  <w:num w:numId="6" w16cid:durableId="2628986">
+  <w:num w:numId="6">
     <w:abstractNumId w:val="30"/>
   </w:num>
-  <w:num w:numId="7" w16cid:durableId="819541900">
+  <w:num w:numId="7">
     <w:abstractNumId w:val="36"/>
   </w:num>
-  <w:num w:numId="8" w16cid:durableId="1991208175">
+  <w:num w:numId="8">
     <w:abstractNumId w:val="42"/>
   </w:num>
-  <w:num w:numId="9" w16cid:durableId="1072853391">
+  <w:num w:numId="9">
     <w:abstractNumId w:val="40"/>
   </w:num>
-  <w:num w:numId="10" w16cid:durableId="178784377">
+  <w:num w:numId="10">
     <w:abstractNumId w:val="33"/>
   </w:num>
-  <w:num w:numId="11" w16cid:durableId="1745948412">
+  <w:num w:numId="11">
     <w:abstractNumId w:val="4"/>
   </w:num>
-  <w:num w:numId="12" w16cid:durableId="1384209079">
+  <w:num w:numId="12">
     <w:abstractNumId w:val="15"/>
   </w:num>
-  <w:num w:numId="13" w16cid:durableId="1432236918">
+  <w:num w:numId="13">
     <w:abstractNumId w:val="11"/>
   </w:num>
-  <w:num w:numId="14" w16cid:durableId="1465931541">
+  <w:num w:numId="14">
     <w:abstractNumId w:val="13"/>
   </w:num>
-  <w:num w:numId="15" w16cid:durableId="1940138753">
+  <w:num w:numId="15">
     <w:abstractNumId w:val="17"/>
   </w:num>
-  <w:num w:numId="16" w16cid:durableId="245043096">
+  <w:num w:numId="16">
     <w:abstractNumId w:val="21"/>
   </w:num>
-  <w:num w:numId="17" w16cid:durableId="1682006235">
+  <w:num w:numId="17">
     <w:abstractNumId w:val="23"/>
   </w:num>
-  <w:num w:numId="18" w16cid:durableId="964503690">
+  <w:num w:numId="18">
     <w:abstractNumId w:val="18"/>
   </w:num>
-  <w:num w:numId="19" w16cid:durableId="967007825">
+  <w:num w:numId="19">
     <w:abstractNumId w:val="22"/>
   </w:num>
-  <w:num w:numId="20" w16cid:durableId="753090877">
+  <w:num w:numId="20">
     <w:abstractNumId w:val="7"/>
   </w:num>
-  <w:num w:numId="21" w16cid:durableId="551042877">
+  <w:num w:numId="21">
     <w:abstractNumId w:val="37"/>
   </w:num>
-  <w:num w:numId="22" w16cid:durableId="2006323871">
+  <w:num w:numId="22">
     <w:abstractNumId w:val="3"/>
   </w:num>
-  <w:num w:numId="23" w16cid:durableId="45836553">
+  <w:num w:numId="23">
     <w:abstractNumId w:val="44"/>
   </w:num>
-  <w:num w:numId="24" w16cid:durableId="666252742">
+  <w:num w:numId="24">
     <w:abstractNumId w:val="19"/>
   </w:num>
-  <w:num w:numId="25" w16cid:durableId="1303584331">
+  <w:num w:numId="25">
     <w:abstractNumId w:val="25"/>
   </w:num>
-  <w:num w:numId="26" w16cid:durableId="531847924">
+  <w:num w:numId="26">
     <w:abstractNumId w:val="5"/>
   </w:num>
-  <w:num w:numId="27" w16cid:durableId="2002002513">
+  <w:num w:numId="27">
     <w:abstractNumId w:val="41"/>
   </w:num>
-  <w:num w:numId="28" w16cid:durableId="1985037474">
+  <w:num w:numId="28">
     <w:abstractNumId w:val="43"/>
   </w:num>
-  <w:num w:numId="29" w16cid:durableId="246811136">
+  <w:num w:numId="29">
     <w:abstractNumId w:val="14"/>
   </w:num>
-  <w:num w:numId="30" w16cid:durableId="659696057">
+  <w:num w:numId="30">
     <w:abstractNumId w:val="16"/>
   </w:num>
-  <w:num w:numId="31" w16cid:durableId="1044526484">
+  <w:num w:numId="31">
     <w:abstractNumId w:val="26"/>
   </w:num>
-  <w:num w:numId="32" w16cid:durableId="1031804451">
+  <w:num w:numId="32">
     <w:abstractNumId w:val="27"/>
   </w:num>
-  <w:num w:numId="33" w16cid:durableId="1503856103">
+  <w:num w:numId="33">
     <w:abstractNumId w:val="31"/>
   </w:num>
-  <w:num w:numId="34" w16cid:durableId="1164081213">
+  <w:num w:numId="34">
     <w:abstractNumId w:val="6"/>
   </w:num>
-  <w:num w:numId="35" w16cid:durableId="1599630776">
+  <w:num w:numId="35">
     <w:abstractNumId w:val="38"/>
   </w:num>
-  <w:num w:numId="36" w16cid:durableId="1480537652">
+  <w:num w:numId="36">
     <w:abstractNumId w:val="0"/>
   </w:num>
-  <w:num w:numId="37" w16cid:durableId="1317300705">
+  <w:num w:numId="37">
     <w:abstractNumId w:val="29"/>
   </w:num>
-  <w:num w:numId="38" w16cid:durableId="628781989">
+  <w:num w:numId="38">
     <w:abstractNumId w:val="12"/>
   </w:num>
-  <w:num w:numId="39" w16cid:durableId="1461610894">
+  <w:num w:numId="39">
     <w:abstractNumId w:val="9"/>
   </w:num>
-  <w:num w:numId="40" w16cid:durableId="1717120186">
+  <w:num w:numId="40">
     <w:abstractNumId w:val="32"/>
   </w:num>
-  <w:num w:numId="41" w16cid:durableId="1107382123">
+  <w:num w:numId="41">
     <w:abstractNumId w:val="8"/>
   </w:num>
-  <w:num w:numId="42" w16cid:durableId="1746801230">
+  <w:num w:numId="42">
     <w:abstractNumId w:val="2"/>
   </w:num>
-  <w:num w:numId="43" w16cid:durableId="883835858">
+  <w:num w:numId="43">
     <w:abstractNumId w:val="39"/>
   </w:num>
-  <w:num w:numId="44" w16cid:durableId="611592531">
+  <w:num w:numId="44">
     <w:abstractNumId w:val="10"/>
   </w:num>
-  <w:num w:numId="45" w16cid:durableId="1456022268">
+  <w:num w:numId="45">
     <w:abstractNumId w:val="35"/>
   </w:num>
 </w:numbering>
 </file>
 
 <file path=word/styles.xml><?xml version="1.0" encoding="utf-8"?>
-<w:styles xmlns:mc="http://schemas.openxmlformats.org/markup-compatibility/2006" xmlns:r="http://schemas.openxmlformats.org/officeDocument/2006/relationships" xmlns:w="http://schemas.openxmlformats.org/wordprocessingml/2006/main" xmlns:w14="http://schemas.microsoft.com/office/word/2010/wordml" xmlns:w15="http://schemas.microsoft.com/office/word/2012/wordml" xmlns:w16cex="http://schemas.microsoft.com/office/word/2018/wordml/cex" xmlns:w16cid="http://schemas.microsoft.com/office/word/2016/wordml/cid" xmlns:w16="http://schemas.microsoft.com/office/word/2018/wordml" xmlns:w16sdtdh="http://schemas.microsoft.com/office/word/2020/wordml/sdtdatahash" xmlns:w16se="http://schemas.microsoft.com/office/word/2015/wordml/symex" mc:Ignorable="w14 w15 w16se w16cid w16 w16cex w16sdtdh">
+<w:styles xmlns:mc="http://schemas.openxmlformats.org/markup-compatibility/2006" xmlns:r="http://schemas.openxmlformats.org/officeDocument/2006/relationships" xmlns:w="http://schemas.openxmlformats.org/wordprocessingml/2006/main" xmlns:w14="http://schemas.microsoft.com/office/word/2010/wordml" xmlns:w15="http://schemas.microsoft.com/office/word/2012/wordml" xmlns:w16cid="http://schemas.microsoft.com/office/word/2016/wordml/cid" xmlns:w16se="http://schemas.microsoft.com/office/word/2015/wordml/symex" mc:Ignorable="w14 w15 w16se w16cid">
   <w:docDefaults>
     <w:rPrDefault>
       <w:rPr>
@@ -8570,7 +8417,7 @@
       </w:pPr>
     </w:pPrDefault>
   </w:docDefaults>
-  <w:latentStyles w:defLockedState="0" w:defUIPriority="99" w:defSemiHidden="0" w:defUnhideWhenUsed="0" w:defQFormat="0" w:count="376">
+  <w:latentStyles w:defLockedState="0" w:defUIPriority="99" w:defSemiHidden="0" w:defUnhideWhenUsed="0" w:defQFormat="0" w:count="375">
     <w:lsdException w:name="Normal" w:uiPriority="0" w:qFormat="1"/>
     <w:lsdException w:name="heading 1" w:uiPriority="9" w:qFormat="1"/>
     <w:lsdException w:name="heading 2" w:semiHidden="1" w:uiPriority="9" w:unhideWhenUsed="1" w:qFormat="1"/>
@@ -8946,7 +8793,6 @@
     <w:lsdException w:name="Smart Hyperlink" w:semiHidden="1" w:unhideWhenUsed="1"/>
     <w:lsdException w:name="Hashtag" w:semiHidden="1" w:unhideWhenUsed="1"/>
     <w:lsdException w:name="Unresolved Mention" w:semiHidden="1" w:unhideWhenUsed="1"/>
-    <w:lsdException w:name="Smart Link" w:semiHidden="1" w:unhideWhenUsed="1"/>
   </w:latentStyles>
   <w:style w:type="paragraph" w:default="1" w:styleId="Normal">
     <w:name w:val="Normal"/>
@@ -9080,8 +8926,6 @@
   <w:style w:type="table" w:default="1" w:styleId="TableNormal">
     <w:name w:val="Normal Table"/>
     <w:uiPriority w:val="99"/>
-    <w:semiHidden/>
-    <w:unhideWhenUsed/>
     <w:tblPr>
       <w:tblInd w:w="0" w:type="dxa"/>
       <w:tblCellMar>
@@ -9721,21 +9565,6 @@
 </file>
 
 <file path=customXml/item1.xml><?xml version="1.0" encoding="utf-8"?>
-<?mso-contentType ?>
-<FormTemplates xmlns="http://schemas.microsoft.com/sharepoint/v3/contenttype/forms">
-  <Display>DocumentLibraryForm</Display>
-  <Edit>DocumentLibraryForm</Edit>
-  <New>DocumentLibraryForm</New>
-</FormTemplates>
-</file>
-
-<file path=customXml/item2.xml><?xml version="1.0" encoding="utf-8"?>
-<p:properties xmlns:p="http://schemas.microsoft.com/office/2006/metadata/properties" xmlns:xsi="http://www.w3.org/2001/XMLSchema-instance" xmlns:pc="http://schemas.microsoft.com/office/infopath/2007/PartnerControls">
-  <documentManagement/>
-</p:properties>
-</file>
-
-<file path=customXml/item3.xml><?xml version="1.0" encoding="utf-8"?>
 <ct:contentTypeSchema xmlns:ct="http://schemas.microsoft.com/office/2006/metadata/contentType" xmlns:ma="http://schemas.microsoft.com/office/2006/metadata/properties/metaAttributes" ct:_="" ma:_="" ma:contentTypeName="Document" ma:contentTypeID="0x010100ABA223F759147049B9D8A25DED07DD24" ma:contentTypeVersion="14" ma:contentTypeDescription="Create a new document." ma:contentTypeScope="" ma:versionID="754cccfe17833f4d06e0267dc9c12ab7">
   <xsd:schema xmlns:xsd="http://www.w3.org/2001/XMLSchema" xmlns:xs="http://www.w3.org/2001/XMLSchema" xmlns:p="http://schemas.microsoft.com/office/2006/metadata/properties" xmlns:ns3="cc9255bc-4d99-4f42-bba5-857cbcc6e725" xmlns:ns4="fc2bff61-6a31-4c51-9f32-b9bba46405e5" targetNamespace="http://schemas.microsoft.com/office/2006/metadata/properties" ma:root="true" ma:fieldsID="e32414dc8724dfdc561355c14801bc84" ns3:_="" ns4:_="">
     <xsd:import namespace="cc9255bc-4d99-4f42-bba5-857cbcc6e725"/>
@@ -9964,36 +9793,26 @@
 </ct:contentTypeSchema>
 </file>
 
+<file path=customXml/item2.xml><?xml version="1.0" encoding="utf-8"?>
+<p:properties xmlns:p="http://schemas.microsoft.com/office/2006/metadata/properties" xmlns:xsi="http://www.w3.org/2001/XMLSchema-instance" xmlns:pc="http://schemas.microsoft.com/office/infopath/2007/PartnerControls">
+  <documentManagement/>
+</p:properties>
+</file>
+
+<file path=customXml/item3.xml><?xml version="1.0" encoding="utf-8"?>
+<?mso-contentType ?>
+<FormTemplates xmlns="http://schemas.microsoft.com/sharepoint/v3/contenttype/forms">
+  <Display>DocumentLibraryForm</Display>
+  <Edit>DocumentLibraryForm</Edit>
+  <New>DocumentLibraryForm</New>
+</FormTemplates>
+</file>
+
 <file path=customXml/item4.xml><?xml version="1.0" encoding="utf-8"?>
 <b:Sources xmlns:b="http://schemas.openxmlformats.org/officeDocument/2006/bibliography" xmlns="http://schemas.openxmlformats.org/officeDocument/2006/bibliography" SelectedStyle="\APASixthEditionOfficeOnline.xsl" StyleName="APA" Version="6"/>
 </file>
 
 <file path=customXml/itemProps1.xml><?xml version="1.0" encoding="utf-8"?>
-<ds:datastoreItem xmlns:ds="http://schemas.openxmlformats.org/officeDocument/2006/customXml" ds:itemID="{7BFD71E4-33D5-445D-9CFC-21F1C7989C0E}">
-  <ds:schemaRefs>
-    <ds:schemaRef ds:uri="http://schemas.microsoft.com/sharepoint/v3/contenttype/forms"/>
-  </ds:schemaRefs>
-</ds:datastoreItem>
-</file>
-
-<file path=customXml/itemProps2.xml><?xml version="1.0" encoding="utf-8"?>
-<ds:datastoreItem xmlns:ds="http://schemas.openxmlformats.org/officeDocument/2006/customXml" ds:itemID="{1A5F5AF1-B05B-4704-B970-F66948F444EC}">
-  <ds:schemaRefs>
-    <ds:schemaRef ds:uri="http://schemas.microsoft.com/office/2006/documentManagement/types"/>
-    <ds:schemaRef ds:uri="http://schemas.microsoft.com/office/2006/metadata/properties"/>
-    <ds:schemaRef ds:uri="fc2bff61-6a31-4c51-9f32-b9bba46405e5"/>
-    <ds:schemaRef ds:uri="http://www.w3.org/XML/1998/namespace"/>
-    <ds:schemaRef ds:uri="http://purl.org/dc/elements/1.1/"/>
-    <ds:schemaRef ds:uri="http://purl.org/dc/terms/"/>
-    <ds:schemaRef ds:uri="http://purl.org/dc/dcmitype/"/>
-    <ds:schemaRef ds:uri="http://schemas.microsoft.com/office/infopath/2007/PartnerControls"/>
-    <ds:schemaRef ds:uri="http://schemas.openxmlformats.org/package/2006/metadata/core-properties"/>
-    <ds:schemaRef ds:uri="cc9255bc-4d99-4f42-bba5-857cbcc6e725"/>
-  </ds:schemaRefs>
-</ds:datastoreItem>
-</file>
-
-<file path=customXml/itemProps3.xml><?xml version="1.0" encoding="utf-8"?>
 <ds:datastoreItem xmlns:ds="http://schemas.openxmlformats.org/officeDocument/2006/customXml" ds:itemID="{DDA83A75-2CCD-4D1B-9315-5B4B38A21415}">
   <ds:schemaRefs>
     <ds:schemaRef ds:uri="http://schemas.microsoft.com/office/2006/metadata/contentType"/>
@@ -10012,8 +9831,33 @@
 </ds:datastoreItem>
 </file>
 
+<file path=customXml/itemProps2.xml><?xml version="1.0" encoding="utf-8"?>
+<ds:datastoreItem xmlns:ds="http://schemas.openxmlformats.org/officeDocument/2006/customXml" ds:itemID="{1A5F5AF1-B05B-4704-B970-F66948F444EC}">
+  <ds:schemaRefs>
+    <ds:schemaRef ds:uri="http://purl.org/dc/elements/1.1/"/>
+    <ds:schemaRef ds:uri="http://purl.org/dc/terms/"/>
+    <ds:schemaRef ds:uri="http://schemas.openxmlformats.org/package/2006/metadata/core-properties"/>
+    <ds:schemaRef ds:uri="http://www.w3.org/XML/1998/namespace"/>
+    <ds:schemaRef ds:uri="http://schemas.microsoft.com/office/2006/documentManagement/types"/>
+    <ds:schemaRef ds:uri="fc2bff61-6a31-4c51-9f32-b9bba46405e5"/>
+    <ds:schemaRef ds:uri="http://schemas.microsoft.com/office/2006/metadata/properties"/>
+    <ds:schemaRef ds:uri="http://schemas.microsoft.com/office/infopath/2007/PartnerControls"/>
+    <ds:schemaRef ds:uri="cc9255bc-4d99-4f42-bba5-857cbcc6e725"/>
+    <ds:schemaRef ds:uri="http://purl.org/dc/dcmitype/"/>
+  </ds:schemaRefs>
+</ds:datastoreItem>
+</file>
+
+<file path=customXml/itemProps3.xml><?xml version="1.0" encoding="utf-8"?>
+<ds:datastoreItem xmlns:ds="http://schemas.openxmlformats.org/officeDocument/2006/customXml" ds:itemID="{7BFD71E4-33D5-445D-9CFC-21F1C7989C0E}">
+  <ds:schemaRefs>
+    <ds:schemaRef ds:uri="http://schemas.microsoft.com/sharepoint/v3/contenttype/forms"/>
+  </ds:schemaRefs>
+</ds:datastoreItem>
+</file>
+
 <file path=customXml/itemProps4.xml><?xml version="1.0" encoding="utf-8"?>
-<ds:datastoreItem xmlns:ds="http://schemas.openxmlformats.org/officeDocument/2006/customXml" ds:itemID="{CB376B66-D246-4963-8427-812E7069A3B8}">
+<ds:datastoreItem xmlns:ds="http://schemas.openxmlformats.org/officeDocument/2006/customXml" ds:itemID="{2FDD4EF6-5F09-4EEF-B034-A4A69B69099A}">
   <ds:schemaRefs>
     <ds:schemaRef ds:uri="http://schemas.openxmlformats.org/officeDocument/2006/bibliography"/>
   </ds:schemaRefs>

</xml_diff>